<commit_message>
working on semantic analysis of DRC
</commit_message>
<xml_diff>
--- a/final_project/DRC Textual Analysis Output.docx
+++ b/final_project/DRC Textual Analysis Output.docx
@@ -4816,6 +4816,2344 @@
     </w:p>
     <w:p>
       <w:pPr>
+        <w:rPr>
+          <w:rFonts w:ascii="Times New Roman" w:hAnsi="Times New Roman" w:cs="Times New Roman"/>
+          <w:b/>
+          <w:bCs/>
+        </w:rPr>
+      </w:pPr>
+      <w:r>
+        <w:rPr>
+          <w:rFonts w:ascii="Times New Roman" w:hAnsi="Times New Roman" w:cs="Times New Roman"/>
+          <w:b/>
+          <w:bCs/>
+        </w:rPr>
+        <w:t>Semantic Analysis</w:t>
+      </w:r>
+    </w:p>
+    <w:p>
+      <w:pPr>
+        <w:rPr>
+          <w:rFonts w:ascii="Times New Roman" w:hAnsi="Times New Roman" w:cs="Times New Roman"/>
+          <w:b/>
+          <w:bCs/>
+        </w:rPr>
+      </w:pPr>
+      <w:r>
+        <w:rPr>
+          <w:rFonts w:ascii="Times New Roman" w:hAnsi="Times New Roman" w:cs="Times New Roman"/>
+          <w:b/>
+          <w:bCs/>
+        </w:rPr>
+        <w:drawing>
+          <wp:inline distT="0" distB="0" distL="0" distR="0" wp14:anchorId="7303AB48" wp14:editId="6ECEE41C">
+            <wp:extent cx="3162300" cy="292100"/>
+            <wp:effectExtent l="0" t="0" r="0" b="0"/>
+            <wp:docPr id="35" name="Picture 35"/>
+            <wp:cNvGraphicFramePr>
+              <a:graphicFrameLocks xmlns:a="http://schemas.openxmlformats.org/drawingml/2006/main" noChangeAspect="1"/>
+            </wp:cNvGraphicFramePr>
+            <a:graphic xmlns:a="http://schemas.openxmlformats.org/drawingml/2006/main">
+              <a:graphicData uri="http://schemas.openxmlformats.org/drawingml/2006/picture">
+                <pic:pic xmlns:pic="http://schemas.openxmlformats.org/drawingml/2006/picture">
+                  <pic:nvPicPr>
+                    <pic:cNvPr id="1" name=""/>
+                    <pic:cNvPicPr/>
+                  </pic:nvPicPr>
+                  <pic:blipFill>
+                    <a:blip r:embed="rId48"/>
+                    <a:stretch>
+                      <a:fillRect/>
+                    </a:stretch>
+                  </pic:blipFill>
+                  <pic:spPr>
+                    <a:xfrm>
+                      <a:off x="0" y="0"/>
+                      <a:ext cx="3162300" cy="292100"/>
+                    </a:xfrm>
+                    <a:prstGeom prst="rect">
+                      <a:avLst/>
+                    </a:prstGeom>
+                  </pic:spPr>
+                </pic:pic>
+              </a:graphicData>
+            </a:graphic>
+          </wp:inline>
+        </w:drawing>
+      </w:r>
+    </w:p>
+    <w:p>
+      <w:pPr>
+        <w:rPr>
+          <w:rFonts w:ascii="Calibri" w:hAnsi="Calibri" w:cs="Calibri"/>
+          <w:sz w:val="22"/>
+          <w:szCs w:val="22"/>
+          <w:u w:val="single"/>
+        </w:rPr>
+      </w:pPr>
+      <w:r>
+        <w:rPr>
+          <w:rFonts w:ascii="Calibri" w:hAnsi="Calibri" w:cs="Calibri"/>
+          <w:sz w:val="22"/>
+          <w:szCs w:val="22"/>
+          <w:u w:val="single"/>
+        </w:rPr>
+        <w:t xml:space="preserve">Likelihood of co-occurrence of two different words </w:t>
+      </w:r>
+    </w:p>
+    <w:p>
+      <w:pPr>
+        <w:rPr>
+          <w:rFonts w:ascii="Times New Roman" w:hAnsi="Times New Roman" w:cs="Times New Roman"/>
+          <w:b/>
+          <w:bCs/>
+        </w:rPr>
+      </w:pPr>
+      <w:r>
+        <w:rPr>
+          <w:rFonts w:ascii="Calibri" w:hAnsi="Calibri" w:cs="Calibri"/>
+          <w:sz w:val="22"/>
+          <w:szCs w:val="22"/>
+        </w:rPr>
+        <w:t>(Pointwise Mutual Information PMI - favors rare association ex. York with New since New York, Log-Likelihood - weights more common associations higher)</w:t>
+      </w:r>
+    </w:p>
+    <w:p>
+      <w:pPr>
+        <w:rPr>
+          <w:rFonts w:ascii="Times New Roman" w:hAnsi="Times New Roman" w:cs="Times New Roman"/>
+          <w:b/>
+          <w:bCs/>
+        </w:rPr>
+      </w:pPr>
+    </w:p>
+    <w:p>
+      <w:pPr>
+        <w:rPr>
+          <w:rFonts w:ascii="Times New Roman" w:hAnsi="Times New Roman" w:cs="Times New Roman"/>
+        </w:rPr>
+      </w:pPr>
+      <w:r>
+        <w:rPr>
+          <w:rFonts w:ascii="Times New Roman" w:hAnsi="Times New Roman" w:cs="Times New Roman"/>
+        </w:rPr>
+        <w:t xml:space="preserve">Computing top </w:t>
+      </w:r>
+      <w:proofErr w:type="gramStart"/>
+      <w:r>
+        <w:rPr>
+          <w:rFonts w:ascii="Times New Roman" w:hAnsi="Times New Roman" w:cs="Times New Roman"/>
+        </w:rPr>
+        <w:t>10 word</w:t>
+      </w:r>
+      <w:proofErr w:type="gramEnd"/>
+      <w:r>
+        <w:rPr>
+          <w:rFonts w:ascii="Times New Roman" w:hAnsi="Times New Roman" w:cs="Times New Roman"/>
+        </w:rPr>
+        <w:t xml:space="preserve"> associations using log-likelihood...</w:t>
+      </w:r>
+    </w:p>
+    <w:p>
+      <w:pPr>
+        <w:rPr>
+          <w:rFonts w:ascii="Times New Roman" w:hAnsi="Times New Roman" w:cs="Times New Roman"/>
+        </w:rPr>
+      </w:pPr>
+      <w:r>
+        <w:rPr>
+          <w:rFonts w:ascii="Times New Roman" w:hAnsi="Times New Roman" w:cs="Times New Roman"/>
+        </w:rPr>
+        <w:t>[('pao', '</w:t>
+      </w:r>
+      <w:proofErr w:type="spellStart"/>
+      <w:r>
+        <w:rPr>
+          <w:rFonts w:ascii="Times New Roman" w:hAnsi="Times New Roman" w:cs="Times New Roman"/>
+        </w:rPr>
+        <w:t>yu</w:t>
+      </w:r>
+      <w:proofErr w:type="spellEnd"/>
+      <w:r>
+        <w:rPr>
+          <w:rFonts w:ascii="Times New Roman" w:hAnsi="Times New Roman" w:cs="Times New Roman"/>
+        </w:rPr>
+        <w:t>'), ('lady', 'feng'), ('madame', 'wang'), ('</w:t>
+      </w:r>
+      <w:proofErr w:type="spellStart"/>
+      <w:r>
+        <w:rPr>
+          <w:rFonts w:ascii="Times New Roman" w:hAnsi="Times New Roman" w:cs="Times New Roman"/>
+        </w:rPr>
+        <w:t>hsi</w:t>
+      </w:r>
+      <w:proofErr w:type="spellEnd"/>
+      <w:r>
+        <w:rPr>
+          <w:rFonts w:ascii="Times New Roman" w:hAnsi="Times New Roman" w:cs="Times New Roman"/>
+        </w:rPr>
+        <w:t>', '</w:t>
+      </w:r>
+      <w:proofErr w:type="spellStart"/>
+      <w:r>
+        <w:rPr>
+          <w:rFonts w:ascii="Times New Roman" w:hAnsi="Times New Roman" w:cs="Times New Roman"/>
+        </w:rPr>
+        <w:t>jen</w:t>
+      </w:r>
+      <w:proofErr w:type="spellEnd"/>
+      <w:r>
+        <w:rPr>
+          <w:rFonts w:ascii="Times New Roman" w:hAnsi="Times New Roman" w:cs="Times New Roman"/>
+        </w:rPr>
+        <w:t>'), ('tai', '</w:t>
+      </w:r>
+      <w:proofErr w:type="spellStart"/>
+      <w:r>
+        <w:rPr>
+          <w:rFonts w:ascii="Times New Roman" w:hAnsi="Times New Roman" w:cs="Times New Roman"/>
+        </w:rPr>
+        <w:t>yu</w:t>
+      </w:r>
+      <w:proofErr w:type="spellEnd"/>
+      <w:r>
+        <w:rPr>
+          <w:rFonts w:ascii="Times New Roman" w:hAnsi="Times New Roman" w:cs="Times New Roman"/>
+        </w:rPr>
+        <w:t>'), ('t', 'un'), ('chia', '</w:t>
+      </w:r>
+      <w:proofErr w:type="spellStart"/>
+      <w:r>
+        <w:rPr>
+          <w:rFonts w:ascii="Times New Roman" w:hAnsi="Times New Roman" w:cs="Times New Roman"/>
+        </w:rPr>
+        <w:t>cheng</w:t>
+      </w:r>
+      <w:proofErr w:type="spellEnd"/>
+      <w:r>
+        <w:rPr>
+          <w:rFonts w:ascii="Times New Roman" w:hAnsi="Times New Roman" w:cs="Times New Roman"/>
+        </w:rPr>
+        <w:t>'), ('waiting', 'maid'), ('dowager', 'lady'), ('</w:t>
+      </w:r>
+      <w:proofErr w:type="spellStart"/>
+      <w:r>
+        <w:rPr>
+          <w:rFonts w:ascii="Times New Roman" w:hAnsi="Times New Roman" w:cs="Times New Roman"/>
+        </w:rPr>
+        <w:t>ch</w:t>
+      </w:r>
+      <w:proofErr w:type="spellEnd"/>
+      <w:r>
+        <w:rPr>
+          <w:rFonts w:ascii="Times New Roman" w:hAnsi="Times New Roman" w:cs="Times New Roman"/>
+        </w:rPr>
+        <w:t>', '</w:t>
+      </w:r>
+      <w:proofErr w:type="spellStart"/>
+      <w:r>
+        <w:rPr>
+          <w:rFonts w:ascii="Times New Roman" w:hAnsi="Times New Roman" w:cs="Times New Roman"/>
+        </w:rPr>
+        <w:t>chung</w:t>
+      </w:r>
+      <w:proofErr w:type="spellEnd"/>
+      <w:r>
+        <w:rPr>
+          <w:rFonts w:ascii="Times New Roman" w:hAnsi="Times New Roman" w:cs="Times New Roman"/>
+        </w:rPr>
+        <w:t>')]</w:t>
+      </w:r>
+    </w:p>
+    <w:p>
+      <w:pPr>
+        <w:rPr>
+          <w:rFonts w:ascii="Times New Roman" w:hAnsi="Times New Roman" w:cs="Times New Roman"/>
+          <w:color w:val="FF0000"/>
+        </w:rPr>
+      </w:pPr>
+      <w:r>
+        <w:rPr>
+          <w:rFonts w:ascii="Times New Roman" w:hAnsi="Times New Roman" w:cs="Times New Roman"/>
+          <w:color w:val="FF0000"/>
+        </w:rPr>
+        <w:t>[mostly character names]</w:t>
+      </w:r>
+    </w:p>
+    <w:p>
+      <w:pPr>
+        <w:rPr>
+          <w:rFonts w:ascii="Times New Roman" w:hAnsi="Times New Roman" w:cs="Times New Roman"/>
+        </w:rPr>
+      </w:pPr>
+    </w:p>
+    <w:p>
+      <w:pPr>
+        <w:rPr>
+          <w:rFonts w:ascii="Times New Roman" w:hAnsi="Times New Roman" w:cs="Times New Roman"/>
+        </w:rPr>
+      </w:pPr>
+      <w:r>
+        <w:rPr>
+          <w:rFonts w:ascii="Times New Roman" w:hAnsi="Times New Roman" w:cs="Times New Roman"/>
+        </w:rPr>
+        <w:t xml:space="preserve">Computing top </w:t>
+      </w:r>
+      <w:proofErr w:type="gramStart"/>
+      <w:r>
+        <w:rPr>
+          <w:rFonts w:ascii="Times New Roman" w:hAnsi="Times New Roman" w:cs="Times New Roman"/>
+        </w:rPr>
+        <w:t>10 word</w:t>
+      </w:r>
+      <w:proofErr w:type="gramEnd"/>
+      <w:r>
+        <w:rPr>
+          <w:rFonts w:ascii="Times New Roman" w:hAnsi="Times New Roman" w:cs="Times New Roman"/>
+        </w:rPr>
+        <w:t xml:space="preserve"> association using PMI...</w:t>
+      </w:r>
+    </w:p>
+    <w:p>
+      <w:pPr>
+        <w:rPr>
+          <w:rFonts w:ascii="Times New Roman" w:hAnsi="Times New Roman" w:cs="Times New Roman"/>
+        </w:rPr>
+      </w:pPr>
+      <w:r>
+        <w:rPr>
+          <w:rFonts w:ascii="Times New Roman" w:hAnsi="Times New Roman" w:cs="Times New Roman"/>
+        </w:rPr>
+        <w:t>[('abashed', 'gloomy'), ('abasing', 'natured'), ('abyss', 'afterwards'), ('abyss', 'transmute'), ('accessory', 'predestined'), ('accountant', 'tallied'), ('accurate', 'transcription'), ('accuse', 'wrongly'), ('aconitum', '</w:t>
+      </w:r>
+      <w:proofErr w:type="spellStart"/>
+      <w:r>
+        <w:rPr>
+          <w:rFonts w:ascii="Times New Roman" w:hAnsi="Times New Roman" w:cs="Times New Roman"/>
+        </w:rPr>
+        <w:t>ophiopogon</w:t>
+      </w:r>
+      <w:proofErr w:type="spellEnd"/>
+      <w:r>
+        <w:rPr>
+          <w:rFonts w:ascii="Times New Roman" w:hAnsi="Times New Roman" w:cs="Times New Roman"/>
+        </w:rPr>
+        <w:t>'), ('acts', 'annotated')]</w:t>
+      </w:r>
+    </w:p>
+    <w:p>
+      <w:pPr>
+        <w:rPr>
+          <w:rFonts w:ascii="Times New Roman" w:hAnsi="Times New Roman" w:cs="Times New Roman"/>
+          <w:color w:val="FF0000"/>
+        </w:rPr>
+      </w:pPr>
+      <w:r>
+        <w:rPr>
+          <w:rFonts w:ascii="Times New Roman" w:hAnsi="Times New Roman" w:cs="Times New Roman"/>
+          <w:color w:val="FF0000"/>
+        </w:rPr>
+        <w:t>[rare words association</w:t>
+      </w:r>
+      <w:r>
+        <w:rPr>
+          <w:rFonts w:ascii="Times New Roman" w:hAnsi="Times New Roman" w:cs="Times New Roman"/>
+          <w:color w:val="FF0000"/>
+        </w:rPr>
+        <w:t xml:space="preserve"> – output not so useful</w:t>
+      </w:r>
+      <w:r>
+        <w:rPr>
+          <w:rFonts w:ascii="Times New Roman" w:hAnsi="Times New Roman" w:cs="Times New Roman"/>
+          <w:color w:val="FF0000"/>
+        </w:rPr>
+        <w:t>]</w:t>
+      </w:r>
+    </w:p>
+    <w:p>
+      <w:pPr>
+        <w:rPr>
+          <w:rFonts w:ascii="Times New Roman" w:hAnsi="Times New Roman" w:cs="Times New Roman"/>
+        </w:rPr>
+      </w:pPr>
+    </w:p>
+    <w:p>
+      <w:pPr>
+        <w:rPr>
+          <w:rFonts w:ascii="Times New Roman" w:hAnsi="Times New Roman" w:cs="Times New Roman"/>
+        </w:rPr>
+      </w:pPr>
+      <w:r>
+        <w:rPr>
+          <w:rFonts w:ascii="Times New Roman" w:hAnsi="Times New Roman" w:cs="Times New Roman"/>
+        </w:rPr>
+        <w:t xml:space="preserve">Type a word to get top 10 associated words (CTRL+C to quit): </w:t>
+      </w:r>
+      <w:r>
+        <w:rPr>
+          <w:rFonts w:ascii="Times New Roman" w:hAnsi="Times New Roman" w:cs="Times New Roman"/>
+          <w:b/>
+          <w:bCs/>
+          <w:color w:val="FF0000"/>
+        </w:rPr>
+        <w:t>female</w:t>
+      </w:r>
+    </w:p>
+    <w:p>
+      <w:pPr>
+        <w:rPr>
+          <w:rFonts w:ascii="Times New Roman" w:hAnsi="Times New Roman" w:cs="Times New Roman"/>
+        </w:rPr>
+      </w:pPr>
+    </w:p>
+    <w:p>
+      <w:pPr>
+        <w:rPr>
+          <w:rFonts w:ascii="Times New Roman" w:hAnsi="Times New Roman" w:cs="Times New Roman"/>
+        </w:rPr>
+      </w:pPr>
+      <w:r>
+        <w:rPr>
+          <w:rFonts w:ascii="Times New Roman" w:hAnsi="Times New Roman" w:cs="Times New Roman"/>
+        </w:rPr>
+        <w:t>### Top 10 associated words as measured by Log-likelihood score ###</w:t>
+      </w:r>
+    </w:p>
+    <w:p>
+      <w:pPr>
+        <w:rPr>
+          <w:rFonts w:ascii="Times New Roman" w:hAnsi="Times New Roman" w:cs="Times New Roman"/>
+        </w:rPr>
+      </w:pPr>
+      <w:r>
+        <w:rPr>
+          <w:rFonts w:ascii="Times New Roman" w:hAnsi="Times New Roman" w:cs="Times New Roman"/>
+        </w:rPr>
+        <w:t>cousin: 18.686290149502497</w:t>
+      </w:r>
+    </w:p>
+    <w:p>
+      <w:pPr>
+        <w:rPr>
+          <w:rFonts w:ascii="Times New Roman" w:hAnsi="Times New Roman" w:cs="Times New Roman"/>
+        </w:rPr>
+      </w:pPr>
+      <w:r>
+        <w:rPr>
+          <w:rFonts w:ascii="Times New Roman" w:hAnsi="Times New Roman" w:cs="Times New Roman"/>
+        </w:rPr>
+        <w:t>male: 6.928918267761864</w:t>
+      </w:r>
+    </w:p>
+    <w:p>
+      <w:pPr>
+        <w:rPr>
+          <w:rFonts w:ascii="Times New Roman" w:hAnsi="Times New Roman" w:cs="Times New Roman"/>
+        </w:rPr>
+      </w:pPr>
+      <w:r>
+        <w:rPr>
+          <w:rFonts w:ascii="Times New Roman" w:hAnsi="Times New Roman" w:cs="Times New Roman"/>
+        </w:rPr>
+        <w:t>relative: 4.130061453453928</w:t>
+      </w:r>
+    </w:p>
+    <w:p>
+      <w:pPr>
+        <w:rPr>
+          <w:rFonts w:ascii="Times New Roman" w:hAnsi="Times New Roman" w:cs="Times New Roman"/>
+        </w:rPr>
+      </w:pPr>
+      <w:r>
+        <w:rPr>
+          <w:rFonts w:ascii="Times New Roman" w:hAnsi="Times New Roman" w:cs="Times New Roman"/>
+        </w:rPr>
+        <w:t>pupil: 3.9082428886301135</w:t>
+      </w:r>
+    </w:p>
+    <w:p>
+      <w:pPr>
+        <w:rPr>
+          <w:rFonts w:ascii="Times New Roman" w:hAnsi="Times New Roman" w:cs="Times New Roman"/>
+        </w:rPr>
+      </w:pPr>
+      <w:r>
+        <w:rPr>
+          <w:rFonts w:ascii="Times New Roman" w:hAnsi="Times New Roman" w:cs="Times New Roman"/>
+        </w:rPr>
+        <w:t>wailing: 3.0484103300866323</w:t>
+      </w:r>
+    </w:p>
+    <w:p>
+      <w:pPr>
+        <w:rPr>
+          <w:rFonts w:ascii="Times New Roman" w:hAnsi="Times New Roman" w:cs="Times New Roman"/>
+        </w:rPr>
+      </w:pPr>
+      <w:r>
+        <w:rPr>
+          <w:rFonts w:ascii="Times New Roman" w:hAnsi="Times New Roman" w:cs="Times New Roman"/>
+        </w:rPr>
+        <w:t>earnestly: 2.6664723917156086</w:t>
+      </w:r>
+    </w:p>
+    <w:p>
+      <w:pPr>
+        <w:rPr>
+          <w:rFonts w:ascii="Times New Roman" w:hAnsi="Times New Roman" w:cs="Times New Roman"/>
+        </w:rPr>
+      </w:pPr>
+      <w:r>
+        <w:rPr>
+          <w:rFonts w:ascii="Times New Roman" w:hAnsi="Times New Roman" w:cs="Times New Roman"/>
+        </w:rPr>
+        <w:t>contrast: 2.4530095607836726</w:t>
+      </w:r>
+    </w:p>
+    <w:p>
+      <w:pPr>
+        <w:rPr>
+          <w:rFonts w:ascii="Times New Roman" w:hAnsi="Times New Roman" w:cs="Times New Roman"/>
+        </w:rPr>
+      </w:pPr>
+      <w:r>
+        <w:rPr>
+          <w:rFonts w:ascii="Times New Roman" w:hAnsi="Times New Roman" w:cs="Times New Roman"/>
+        </w:rPr>
+        <w:t>handiwork: 2.4530095607836726</w:t>
+      </w:r>
+    </w:p>
+    <w:p>
+      <w:pPr>
+        <w:rPr>
+          <w:rFonts w:ascii="Times New Roman" w:hAnsi="Times New Roman" w:cs="Times New Roman"/>
+        </w:rPr>
+      </w:pPr>
+      <w:r>
+        <w:rPr>
+          <w:rFonts w:ascii="Times New Roman" w:hAnsi="Times New Roman" w:cs="Times New Roman"/>
+        </w:rPr>
+        <w:t>presuming: 2.4530095607836726</w:t>
+      </w:r>
+    </w:p>
+    <w:p>
+      <w:pPr>
+        <w:rPr>
+          <w:rFonts w:ascii="Times New Roman" w:hAnsi="Times New Roman" w:cs="Times New Roman"/>
+        </w:rPr>
+      </w:pPr>
+      <w:r>
+        <w:rPr>
+          <w:rFonts w:ascii="Times New Roman" w:hAnsi="Times New Roman" w:cs="Times New Roman"/>
+        </w:rPr>
+        <w:t>youthful: 2.3041646166825385</w:t>
+      </w:r>
+    </w:p>
+    <w:p>
+      <w:pPr>
+        <w:rPr>
+          <w:rFonts w:ascii="Times New Roman" w:hAnsi="Times New Roman" w:cs="Times New Roman"/>
+        </w:rPr>
+      </w:pPr>
+    </w:p>
+    <w:p>
+      <w:pPr>
+        <w:rPr>
+          <w:rFonts w:ascii="Times New Roman" w:hAnsi="Times New Roman" w:cs="Times New Roman"/>
+        </w:rPr>
+      </w:pPr>
+      <w:r>
+        <w:rPr>
+          <w:rFonts w:ascii="Times New Roman" w:hAnsi="Times New Roman" w:cs="Times New Roman"/>
+        </w:rPr>
+        <w:t>### Top 10 associated words as measured by Pointwise Mutual Information ###</w:t>
+      </w:r>
+    </w:p>
+    <w:p>
+      <w:pPr>
+        <w:rPr>
+          <w:rFonts w:ascii="Times New Roman" w:hAnsi="Times New Roman" w:cs="Times New Roman"/>
+        </w:rPr>
+      </w:pPr>
+      <w:r>
+        <w:rPr>
+          <w:rFonts w:ascii="Times New Roman" w:hAnsi="Times New Roman" w:cs="Times New Roman"/>
+        </w:rPr>
+        <w:t>wailing: 10.032075681668228</w:t>
+      </w:r>
+    </w:p>
+    <w:p>
+      <w:pPr>
+        <w:rPr>
+          <w:rFonts w:ascii="Times New Roman" w:hAnsi="Times New Roman" w:cs="Times New Roman"/>
+        </w:rPr>
+      </w:pPr>
+      <w:r>
+        <w:rPr>
+          <w:rFonts w:ascii="Times New Roman" w:hAnsi="Times New Roman" w:cs="Times New Roman"/>
+        </w:rPr>
+        <w:t>earnestly: 9.032075681668228</w:t>
+      </w:r>
+    </w:p>
+    <w:p>
+      <w:pPr>
+        <w:rPr>
+          <w:rFonts w:ascii="Times New Roman" w:hAnsi="Times New Roman" w:cs="Times New Roman"/>
+        </w:rPr>
+      </w:pPr>
+      <w:r>
+        <w:rPr>
+          <w:rFonts w:ascii="Times New Roman" w:hAnsi="Times New Roman" w:cs="Times New Roman"/>
+        </w:rPr>
+        <w:t>contrast: 8.44711318094707</w:t>
+      </w:r>
+    </w:p>
+    <w:p>
+      <w:pPr>
+        <w:rPr>
+          <w:rFonts w:ascii="Times New Roman" w:hAnsi="Times New Roman" w:cs="Times New Roman"/>
+        </w:rPr>
+      </w:pPr>
+      <w:r>
+        <w:rPr>
+          <w:rFonts w:ascii="Times New Roman" w:hAnsi="Times New Roman" w:cs="Times New Roman"/>
+        </w:rPr>
+        <w:t>handiwork: 8.44711318094707</w:t>
+      </w:r>
+    </w:p>
+    <w:p>
+      <w:pPr>
+        <w:rPr>
+          <w:rFonts w:ascii="Times New Roman" w:hAnsi="Times New Roman" w:cs="Times New Roman"/>
+        </w:rPr>
+      </w:pPr>
+      <w:r>
+        <w:rPr>
+          <w:rFonts w:ascii="Times New Roman" w:hAnsi="Times New Roman" w:cs="Times New Roman"/>
+        </w:rPr>
+        <w:t>presuming: 8.44711318094707</w:t>
+      </w:r>
+    </w:p>
+    <w:p>
+      <w:pPr>
+        <w:rPr>
+          <w:rFonts w:ascii="Times New Roman" w:hAnsi="Times New Roman" w:cs="Times New Roman"/>
+        </w:rPr>
+      </w:pPr>
+      <w:r>
+        <w:rPr>
+          <w:rFonts w:ascii="Times New Roman" w:hAnsi="Times New Roman" w:cs="Times New Roman"/>
+        </w:rPr>
+        <w:t>youthful: 8.032075681668228</w:t>
+      </w:r>
+    </w:p>
+    <w:p>
+      <w:pPr>
+        <w:rPr>
+          <w:rFonts w:ascii="Times New Roman" w:hAnsi="Times New Roman" w:cs="Times New Roman"/>
+        </w:rPr>
+      </w:pPr>
+      <w:r>
+        <w:rPr>
+          <w:rFonts w:ascii="Times New Roman" w:hAnsi="Times New Roman" w:cs="Times New Roman"/>
+        </w:rPr>
+        <w:t>cake: 8.032075681668228</w:t>
+      </w:r>
+    </w:p>
+    <w:p>
+      <w:pPr>
+        <w:rPr>
+          <w:rFonts w:ascii="Times New Roman" w:hAnsi="Times New Roman" w:cs="Times New Roman"/>
+        </w:rPr>
+      </w:pPr>
+      <w:r>
+        <w:rPr>
+          <w:rFonts w:ascii="Times New Roman" w:hAnsi="Times New Roman" w:cs="Times New Roman"/>
+        </w:rPr>
+        <w:t>male: 8.032075681668227</w:t>
+      </w:r>
+    </w:p>
+    <w:p>
+      <w:pPr>
+        <w:rPr>
+          <w:rFonts w:ascii="Times New Roman" w:hAnsi="Times New Roman" w:cs="Times New Roman"/>
+        </w:rPr>
+      </w:pPr>
+      <w:r>
+        <w:rPr>
+          <w:rFonts w:ascii="Times New Roman" w:hAnsi="Times New Roman" w:cs="Times New Roman"/>
+        </w:rPr>
+        <w:lastRenderedPageBreak/>
+        <w:t>assigned: 7.710147586780865</w:t>
+      </w:r>
+    </w:p>
+    <w:p>
+      <w:pPr>
+        <w:rPr>
+          <w:rFonts w:ascii="Times New Roman" w:hAnsi="Times New Roman" w:cs="Times New Roman"/>
+        </w:rPr>
+      </w:pPr>
+      <w:r>
+        <w:rPr>
+          <w:rFonts w:ascii="Times New Roman" w:hAnsi="Times New Roman" w:cs="Times New Roman"/>
+        </w:rPr>
+        <w:t>yore: 7.224720759610623</w:t>
+      </w:r>
+    </w:p>
+    <w:p>
+      <w:pPr>
+        <w:rPr>
+          <w:rFonts w:ascii="Times New Roman" w:hAnsi="Times New Roman" w:cs="Times New Roman"/>
+        </w:rPr>
+      </w:pPr>
+    </w:p>
+    <w:p>
+      <w:pPr>
+        <w:rPr>
+          <w:rFonts w:ascii="Times New Roman" w:hAnsi="Times New Roman" w:cs="Times New Roman"/>
+        </w:rPr>
+      </w:pPr>
+      <w:r>
+        <w:rPr>
+          <w:rFonts w:ascii="Times New Roman" w:hAnsi="Times New Roman" w:cs="Times New Roman"/>
+        </w:rPr>
+        <w:t xml:space="preserve">Type a word to get top 10 associated words (CTRL+C to quit): </w:t>
+      </w:r>
+      <w:r>
+        <w:rPr>
+          <w:rFonts w:ascii="Times New Roman" w:hAnsi="Times New Roman" w:cs="Times New Roman"/>
+          <w:b/>
+          <w:bCs/>
+          <w:color w:val="FF0000"/>
+        </w:rPr>
+        <w:t>power</w:t>
+      </w:r>
+    </w:p>
+    <w:p>
+      <w:pPr>
+        <w:rPr>
+          <w:rFonts w:ascii="Times New Roman" w:hAnsi="Times New Roman" w:cs="Times New Roman"/>
+        </w:rPr>
+      </w:pPr>
+    </w:p>
+    <w:p>
+      <w:pPr>
+        <w:rPr>
+          <w:rFonts w:ascii="Times New Roman" w:hAnsi="Times New Roman" w:cs="Times New Roman"/>
+        </w:rPr>
+      </w:pPr>
+      <w:r>
+        <w:rPr>
+          <w:rFonts w:ascii="Times New Roman" w:hAnsi="Times New Roman" w:cs="Times New Roman"/>
+        </w:rPr>
+        <w:t>### Top 10 associated words as measured by Log-likelihood score ###</w:t>
+      </w:r>
+    </w:p>
+    <w:p>
+      <w:pPr>
+        <w:rPr>
+          <w:rFonts w:ascii="Times New Roman" w:hAnsi="Times New Roman" w:cs="Times New Roman"/>
+        </w:rPr>
+      </w:pPr>
+      <w:r>
+        <w:rPr>
+          <w:rFonts w:ascii="Times New Roman" w:hAnsi="Times New Roman" w:cs="Times New Roman"/>
+        </w:rPr>
+        <w:t>expand: 3.1991214973454465</w:t>
+      </w:r>
+    </w:p>
+    <w:p>
+      <w:pPr>
+        <w:rPr>
+          <w:rFonts w:ascii="Times New Roman" w:hAnsi="Times New Roman" w:cs="Times New Roman"/>
+        </w:rPr>
+      </w:pPr>
+      <w:r>
+        <w:rPr>
+          <w:rFonts w:ascii="Times New Roman" w:hAnsi="Times New Roman" w:cs="Times New Roman"/>
+        </w:rPr>
+        <w:t>estimate: 3.1991214973454465</w:t>
+      </w:r>
+    </w:p>
+    <w:p>
+      <w:pPr>
+        <w:rPr>
+          <w:rFonts w:ascii="Times New Roman" w:hAnsi="Times New Roman" w:cs="Times New Roman"/>
+        </w:rPr>
+      </w:pPr>
+      <w:r>
+        <w:rPr>
+          <w:rFonts w:ascii="Times New Roman" w:hAnsi="Times New Roman" w:cs="Times New Roman"/>
+        </w:rPr>
+        <w:t>kindly: 2.836190719494656</w:t>
+      </w:r>
+    </w:p>
+    <w:p>
+      <w:pPr>
+        <w:rPr>
+          <w:rFonts w:ascii="Times New Roman" w:hAnsi="Times New Roman" w:cs="Times New Roman"/>
+        </w:rPr>
+      </w:pPr>
+      <w:r>
+        <w:rPr>
+          <w:rFonts w:ascii="Times New Roman" w:hAnsi="Times New Roman" w:cs="Times New Roman"/>
+        </w:rPr>
+        <w:t>motion: 2.6283833616345915</w:t>
+      </w:r>
+    </w:p>
+    <w:p>
+      <w:pPr>
+        <w:rPr>
+          <w:rFonts w:ascii="Times New Roman" w:hAnsi="Times New Roman" w:cs="Times New Roman"/>
+        </w:rPr>
+      </w:pPr>
+      <w:r>
+        <w:rPr>
+          <w:rFonts w:ascii="Times New Roman" w:hAnsi="Times New Roman" w:cs="Times New Roman"/>
+        </w:rPr>
+        <w:t>thorough: 2.6283833616345915</w:t>
+      </w:r>
+    </w:p>
+    <w:p>
+      <w:pPr>
+        <w:rPr>
+          <w:rFonts w:ascii="Times New Roman" w:hAnsi="Times New Roman" w:cs="Times New Roman"/>
+        </w:rPr>
+      </w:pPr>
+      <w:r>
+        <w:rPr>
+          <w:rFonts w:ascii="Times New Roman" w:hAnsi="Times New Roman" w:cs="Times New Roman"/>
+        </w:rPr>
+        <w:t>lifetime: 2.2371893337211586</w:t>
+      </w:r>
+    </w:p>
+    <w:p>
+      <w:pPr>
+        <w:rPr>
+          <w:rFonts w:ascii="Times New Roman" w:hAnsi="Times New Roman" w:cs="Times New Roman"/>
+        </w:rPr>
+      </w:pPr>
+      <w:r>
+        <w:rPr>
+          <w:rFonts w:ascii="Times New Roman" w:hAnsi="Times New Roman" w:cs="Times New Roman"/>
+        </w:rPr>
+        <w:t>treat: 1.973604235351659</w:t>
+      </w:r>
+    </w:p>
+    <w:p>
+      <w:pPr>
+        <w:rPr>
+          <w:rFonts w:ascii="Times New Roman" w:hAnsi="Times New Roman" w:cs="Times New Roman"/>
+        </w:rPr>
+      </w:pPr>
+      <w:r>
+        <w:rPr>
+          <w:rFonts w:ascii="Times New Roman" w:hAnsi="Times New Roman" w:cs="Times New Roman"/>
+        </w:rPr>
+        <w:t>real: 1.9514148691618194</w:t>
+      </w:r>
+    </w:p>
+    <w:p>
+      <w:pPr>
+        <w:rPr>
+          <w:rFonts w:ascii="Times New Roman" w:hAnsi="Times New Roman" w:cs="Times New Roman"/>
+        </w:rPr>
+      </w:pPr>
+      <w:r>
+        <w:rPr>
+          <w:rFonts w:ascii="Times New Roman" w:hAnsi="Times New Roman" w:cs="Times New Roman"/>
+        </w:rPr>
+        <w:t>answer: 1.8902808833095408</w:t>
+      </w:r>
+    </w:p>
+    <w:p>
+      <w:pPr>
+        <w:rPr>
+          <w:rFonts w:ascii="Times New Roman" w:hAnsi="Times New Roman" w:cs="Times New Roman"/>
+        </w:rPr>
+      </w:pPr>
+      <w:r>
+        <w:rPr>
+          <w:rFonts w:ascii="Times New Roman" w:hAnsi="Times New Roman" w:cs="Times New Roman"/>
+        </w:rPr>
+        <w:t>evening: 1.6405104124801142</w:t>
+      </w:r>
+    </w:p>
+    <w:p>
+      <w:pPr>
+        <w:rPr>
+          <w:rFonts w:ascii="Times New Roman" w:hAnsi="Times New Roman" w:cs="Times New Roman"/>
+        </w:rPr>
+      </w:pPr>
+    </w:p>
+    <w:p>
+      <w:pPr>
+        <w:rPr>
+          <w:rFonts w:ascii="Times New Roman" w:hAnsi="Times New Roman" w:cs="Times New Roman"/>
+        </w:rPr>
+      </w:pPr>
+      <w:r>
+        <w:rPr>
+          <w:rFonts w:ascii="Times New Roman" w:hAnsi="Times New Roman" w:cs="Times New Roman"/>
+        </w:rPr>
+        <w:t>### Top 10 associated words as measured by Pointwise Mutual Information ###</w:t>
+      </w:r>
+    </w:p>
+    <w:p>
+      <w:pPr>
+        <w:rPr>
+          <w:rFonts w:ascii="Times New Roman" w:hAnsi="Times New Roman" w:cs="Times New Roman"/>
+        </w:rPr>
+      </w:pPr>
+      <w:r>
+        <w:rPr>
+          <w:rFonts w:ascii="Times New Roman" w:hAnsi="Times New Roman" w:cs="Times New Roman"/>
+        </w:rPr>
+        <w:t>expand: 10.55563763772524</w:t>
+      </w:r>
+    </w:p>
+    <w:p>
+      <w:pPr>
+        <w:rPr>
+          <w:rFonts w:ascii="Times New Roman" w:hAnsi="Times New Roman" w:cs="Times New Roman"/>
+        </w:rPr>
+      </w:pPr>
+      <w:r>
+        <w:rPr>
+          <w:rFonts w:ascii="Times New Roman" w:hAnsi="Times New Roman" w:cs="Times New Roman"/>
+        </w:rPr>
+        <w:t>estimate: 10.55563763772524</w:t>
+      </w:r>
+    </w:p>
+    <w:p>
+      <w:pPr>
+        <w:rPr>
+          <w:rFonts w:ascii="Times New Roman" w:hAnsi="Times New Roman" w:cs="Times New Roman"/>
+        </w:rPr>
+      </w:pPr>
+      <w:r>
+        <w:rPr>
+          <w:rFonts w:ascii="Times New Roman" w:hAnsi="Times New Roman" w:cs="Times New Roman"/>
+        </w:rPr>
+        <w:t>kindly: 9.55563763772524</w:t>
+      </w:r>
+    </w:p>
+    <w:p>
+      <w:pPr>
+        <w:rPr>
+          <w:rFonts w:ascii="Times New Roman" w:hAnsi="Times New Roman" w:cs="Times New Roman"/>
+        </w:rPr>
+      </w:pPr>
+      <w:r>
+        <w:rPr>
+          <w:rFonts w:ascii="Times New Roman" w:hAnsi="Times New Roman" w:cs="Times New Roman"/>
+        </w:rPr>
+        <w:t>motion: 8.970675137004083</w:t>
+      </w:r>
+    </w:p>
+    <w:p>
+      <w:pPr>
+        <w:rPr>
+          <w:rFonts w:ascii="Times New Roman" w:hAnsi="Times New Roman" w:cs="Times New Roman"/>
+        </w:rPr>
+      </w:pPr>
+      <w:r>
+        <w:rPr>
+          <w:rFonts w:ascii="Times New Roman" w:hAnsi="Times New Roman" w:cs="Times New Roman"/>
+        </w:rPr>
+        <w:t>thorough: 8.970675137004083</w:t>
+      </w:r>
+    </w:p>
+    <w:p>
+      <w:pPr>
+        <w:rPr>
+          <w:rFonts w:ascii="Times New Roman" w:hAnsi="Times New Roman" w:cs="Times New Roman"/>
+        </w:rPr>
+      </w:pPr>
+      <w:r>
+        <w:rPr>
+          <w:rFonts w:ascii="Times New Roman" w:hAnsi="Times New Roman" w:cs="Times New Roman"/>
+        </w:rPr>
+        <w:t>lifetime: 7.855197919584149</w:t>
+      </w:r>
+    </w:p>
+    <w:p>
+      <w:pPr>
+        <w:rPr>
+          <w:rFonts w:ascii="Times New Roman" w:hAnsi="Times New Roman" w:cs="Times New Roman"/>
+        </w:rPr>
+      </w:pPr>
+      <w:r>
+        <w:rPr>
+          <w:rFonts w:ascii="Times New Roman" w:hAnsi="Times New Roman" w:cs="Times New Roman"/>
+        </w:rPr>
+        <w:t>treat: 7.096206019087943</w:t>
+      </w:r>
+    </w:p>
+    <w:p>
+      <w:pPr>
+        <w:rPr>
+          <w:rFonts w:ascii="Times New Roman" w:hAnsi="Times New Roman" w:cs="Times New Roman"/>
+        </w:rPr>
+      </w:pPr>
+      <w:r>
+        <w:rPr>
+          <w:rFonts w:ascii="Times New Roman" w:hAnsi="Times New Roman" w:cs="Times New Roman"/>
+        </w:rPr>
+        <w:t>real: 7.0320756816682275</w:t>
+      </w:r>
+    </w:p>
+    <w:p>
+      <w:pPr>
+        <w:rPr>
+          <w:rFonts w:ascii="Times New Roman" w:hAnsi="Times New Roman" w:cs="Times New Roman"/>
+        </w:rPr>
+      </w:pPr>
+      <w:r>
+        <w:rPr>
+          <w:rFonts w:ascii="Times New Roman" w:hAnsi="Times New Roman" w:cs="Times New Roman"/>
+        </w:rPr>
+        <w:t>answer: 6.855197919584148</w:t>
+      </w:r>
+    </w:p>
+    <w:p>
+      <w:pPr>
+        <w:rPr>
+          <w:rFonts w:ascii="Times New Roman" w:hAnsi="Times New Roman" w:cs="Times New Roman"/>
+        </w:rPr>
+      </w:pPr>
+      <w:r>
+        <w:rPr>
+          <w:rFonts w:ascii="Times New Roman" w:hAnsi="Times New Roman" w:cs="Times New Roman"/>
+        </w:rPr>
+        <w:t>evening: 6.129372883023143</w:t>
+      </w:r>
+    </w:p>
+    <w:p>
+      <w:pPr>
+        <w:rPr>
+          <w:rFonts w:ascii="Times New Roman" w:hAnsi="Times New Roman" w:cs="Times New Roman"/>
+        </w:rPr>
+      </w:pPr>
+    </w:p>
+    <w:p>
+      <w:pPr>
+        <w:rPr>
+          <w:rFonts w:ascii="Times New Roman" w:hAnsi="Times New Roman" w:cs="Times New Roman"/>
+        </w:rPr>
+      </w:pPr>
+      <w:r>
+        <w:rPr>
+          <w:rFonts w:ascii="Times New Roman" w:hAnsi="Times New Roman" w:cs="Times New Roman"/>
+        </w:rPr>
+        <w:t xml:space="preserve">Type a word to get top 10 associated words (CTRL+C to quit): </w:t>
+      </w:r>
+      <w:r>
+        <w:rPr>
+          <w:rFonts w:ascii="Times New Roman" w:hAnsi="Times New Roman" w:cs="Times New Roman"/>
+          <w:b/>
+          <w:bCs/>
+          <w:color w:val="FF0000"/>
+        </w:rPr>
+        <w:t>woman</w:t>
+      </w:r>
+    </w:p>
+    <w:p>
+      <w:pPr>
+        <w:rPr>
+          <w:rFonts w:ascii="Times New Roman" w:hAnsi="Times New Roman" w:cs="Times New Roman"/>
+        </w:rPr>
+      </w:pPr>
+    </w:p>
+    <w:p>
+      <w:pPr>
+        <w:rPr>
+          <w:rFonts w:ascii="Times New Roman" w:hAnsi="Times New Roman" w:cs="Times New Roman"/>
+        </w:rPr>
+      </w:pPr>
+      <w:r>
+        <w:rPr>
+          <w:rFonts w:ascii="Times New Roman" w:hAnsi="Times New Roman" w:cs="Times New Roman"/>
+        </w:rPr>
+        <w:t>### Top 10 associated words as measured by Log-likelihood score ###</w:t>
+      </w:r>
+    </w:p>
+    <w:p>
+      <w:pPr>
+        <w:rPr>
+          <w:rFonts w:ascii="Times New Roman" w:hAnsi="Times New Roman" w:cs="Times New Roman" w:hint="eastAsia"/>
+        </w:rPr>
+      </w:pPr>
+      <w:proofErr w:type="spellStart"/>
+      <w:r>
+        <w:rPr>
+          <w:rFonts w:ascii="Times New Roman" w:hAnsi="Times New Roman" w:cs="Times New Roman"/>
+        </w:rPr>
+        <w:t>ning</w:t>
+      </w:r>
+      <w:proofErr w:type="spellEnd"/>
+      <w:r>
+        <w:rPr>
+          <w:rFonts w:ascii="Times New Roman" w:hAnsi="Times New Roman" w:cs="Times New Roman"/>
+        </w:rPr>
+        <w:t>: 4.229337201908455</w:t>
+      </w:r>
+      <w:r>
+        <w:rPr>
+          <w:rFonts w:ascii="Times New Roman" w:hAnsi="Times New Roman" w:cs="Times New Roman"/>
+        </w:rPr>
+        <w:t xml:space="preserve"> </w:t>
+      </w:r>
+    </w:p>
+    <w:p>
+      <w:pPr>
+        <w:rPr>
+          <w:rFonts w:ascii="Times New Roman" w:hAnsi="Times New Roman" w:cs="Times New Roman"/>
+        </w:rPr>
+      </w:pPr>
+      <w:r>
+        <w:rPr>
+          <w:rFonts w:ascii="Times New Roman" w:hAnsi="Times New Roman" w:cs="Times New Roman"/>
+          <w:b/>
+          <w:bCs/>
+          <w:color w:val="C00000"/>
+          <w:u w:val="single"/>
+        </w:rPr>
+        <w:t>menage</w:t>
+      </w:r>
+      <w:r>
+        <w:rPr>
+          <w:rFonts w:ascii="Times New Roman" w:hAnsi="Times New Roman" w:cs="Times New Roman"/>
+        </w:rPr>
+        <w:t>: 4.075629704274578</w:t>
+      </w:r>
+      <w:r>
+        <w:rPr>
+          <w:rFonts w:ascii="Times New Roman" w:hAnsi="Times New Roman" w:cs="Times New Roman"/>
+        </w:rPr>
+        <w:t xml:space="preserve"> </w:t>
+      </w:r>
+      <w:r>
+        <w:rPr>
+          <w:rFonts w:ascii="Times New Roman" w:hAnsi="Times New Roman" w:cs="Times New Roman"/>
+          <w:color w:val="FF0000"/>
+        </w:rPr>
+        <w:t>(the management of a household)</w:t>
+      </w:r>
+    </w:p>
+    <w:p>
+      <w:pPr>
+        <w:rPr>
+          <w:rFonts w:ascii="Times New Roman" w:hAnsi="Times New Roman" w:cs="Times New Roman"/>
+        </w:rPr>
+      </w:pPr>
+      <w:r>
+        <w:rPr>
+          <w:rFonts w:ascii="Times New Roman" w:hAnsi="Times New Roman" w:cs="Times New Roman"/>
+          <w:b/>
+          <w:bCs/>
+          <w:color w:val="C00000"/>
+          <w:u w:val="single"/>
+        </w:rPr>
+        <w:t>matron</w:t>
+      </w:r>
+      <w:r>
+        <w:rPr>
+          <w:rFonts w:ascii="Times New Roman" w:hAnsi="Times New Roman" w:cs="Times New Roman"/>
+        </w:rPr>
+        <w:t>: 3.698770199653514</w:t>
+      </w:r>
+      <w:r>
+        <w:rPr>
+          <w:rFonts w:ascii="Times New Roman" w:hAnsi="Times New Roman" w:cs="Times New Roman"/>
+        </w:rPr>
+        <w:t xml:space="preserve"> </w:t>
+      </w:r>
+      <w:r>
+        <w:rPr>
+          <w:rFonts w:ascii="Times New Roman" w:hAnsi="Times New Roman" w:cs="Times New Roman"/>
+          <w:color w:val="FF0000"/>
+        </w:rPr>
+        <w:t>(</w:t>
+      </w:r>
+      <w:r>
+        <w:rPr>
+          <w:rFonts w:ascii="Times New Roman" w:hAnsi="Times New Roman" w:cs="Times New Roman"/>
+          <w:color w:val="FF0000"/>
+        </w:rPr>
+        <w:t>a woman in charge of domestic and medical arrangements at a</w:t>
+      </w:r>
+      <w:r>
+        <w:rPr>
+          <w:rFonts w:ascii="Times New Roman" w:hAnsi="Times New Roman" w:cs="Times New Roman"/>
+          <w:color w:val="FF0000"/>
+        </w:rPr>
+        <w:t xml:space="preserve"> </w:t>
+      </w:r>
+      <w:r>
+        <w:rPr>
+          <w:rFonts w:ascii="Times New Roman" w:hAnsi="Times New Roman" w:cs="Times New Roman"/>
+          <w:color w:val="FF0000"/>
+        </w:rPr>
+        <w:t>boarding school or other establishment</w:t>
+      </w:r>
+      <w:r>
+        <w:rPr>
+          <w:rFonts w:ascii="Times New Roman" w:hAnsi="Times New Roman" w:cs="Times New Roman"/>
+          <w:color w:val="FF0000"/>
+        </w:rPr>
+        <w:t>)</w:t>
+      </w:r>
+    </w:p>
+    <w:p>
+      <w:pPr>
+        <w:rPr>
+          <w:rFonts w:ascii="Times New Roman" w:hAnsi="Times New Roman" w:cs="Times New Roman"/>
+        </w:rPr>
+      </w:pPr>
+      <w:r>
+        <w:rPr>
+          <w:rFonts w:ascii="Times New Roman" w:hAnsi="Times New Roman" w:cs="Times New Roman"/>
+        </w:rPr>
+        <w:t>introduced: 3.178767410853566</w:t>
+      </w:r>
+    </w:p>
+    <w:p>
+      <w:pPr>
+        <w:rPr>
+          <w:rFonts w:ascii="Times New Roman" w:hAnsi="Times New Roman" w:cs="Times New Roman"/>
+        </w:rPr>
+      </w:pPr>
+      <w:r>
+        <w:rPr>
+          <w:rFonts w:ascii="Times New Roman" w:hAnsi="Times New Roman" w:cs="Times New Roman"/>
+        </w:rPr>
+        <w:t>maid: 3.1479800506988282</w:t>
+      </w:r>
+    </w:p>
+    <w:p>
+      <w:pPr>
+        <w:rPr>
+          <w:rFonts w:ascii="Times New Roman" w:hAnsi="Times New Roman" w:cs="Times New Roman"/>
+        </w:rPr>
+      </w:pPr>
+      <w:r>
+        <w:rPr>
+          <w:rFonts w:ascii="Times New Roman" w:hAnsi="Times New Roman" w:cs="Times New Roman"/>
+        </w:rPr>
+        <w:t>household: 3.0220243559949242</w:t>
+      </w:r>
+    </w:p>
+    <w:p>
+      <w:pPr>
+        <w:rPr>
+          <w:rFonts w:ascii="Times New Roman" w:hAnsi="Times New Roman" w:cs="Times New Roman"/>
+        </w:rPr>
+      </w:pPr>
+      <w:r>
+        <w:rPr>
+          <w:rFonts w:ascii="Times New Roman" w:hAnsi="Times New Roman" w:cs="Times New Roman"/>
+        </w:rPr>
+        <w:t>waiting: 2.941830059297645</w:t>
+      </w:r>
+    </w:p>
+    <w:p>
+      <w:pPr>
+        <w:rPr>
+          <w:rFonts w:ascii="Times New Roman" w:hAnsi="Times New Roman" w:cs="Times New Roman"/>
+        </w:rPr>
+      </w:pPr>
+      <w:r>
+        <w:rPr>
+          <w:rFonts w:ascii="Times New Roman" w:hAnsi="Times New Roman" w:cs="Times New Roman"/>
+        </w:rPr>
+        <w:t>mansion: 2.563139164422475</w:t>
+      </w:r>
+    </w:p>
+    <w:p>
+      <w:pPr>
+        <w:rPr>
+          <w:rFonts w:ascii="Times New Roman" w:hAnsi="Times New Roman" w:cs="Times New Roman"/>
+        </w:rPr>
+      </w:pPr>
+      <w:r>
+        <w:rPr>
+          <w:rFonts w:ascii="Times New Roman" w:hAnsi="Times New Roman" w:cs="Times New Roman"/>
+        </w:rPr>
+        <w:t>argues: 2.535605189970469</w:t>
+      </w:r>
+    </w:p>
+    <w:p>
+      <w:pPr>
+        <w:rPr>
+          <w:rFonts w:ascii="Times New Roman" w:hAnsi="Times New Roman" w:cs="Times New Roman"/>
+        </w:rPr>
+      </w:pPr>
+      <w:r>
+        <w:rPr>
+          <w:rFonts w:ascii="Times New Roman" w:hAnsi="Times New Roman" w:cs="Times New Roman"/>
+        </w:rPr>
+        <w:t>memoirs: 2.535605189970469</w:t>
+      </w:r>
+    </w:p>
+    <w:p>
+      <w:pPr>
+        <w:rPr>
+          <w:rFonts w:ascii="Times New Roman" w:hAnsi="Times New Roman" w:cs="Times New Roman"/>
+        </w:rPr>
+      </w:pPr>
+    </w:p>
+    <w:p>
+      <w:pPr>
+        <w:rPr>
+          <w:rFonts w:ascii="Times New Roman" w:hAnsi="Times New Roman" w:cs="Times New Roman"/>
+        </w:rPr>
+      </w:pPr>
+      <w:r>
+        <w:rPr>
+          <w:rFonts w:ascii="Times New Roman" w:hAnsi="Times New Roman" w:cs="Times New Roman"/>
+        </w:rPr>
+        <w:t>### Top 10 associated words as measured by Pointwise Mutual Information ###</w:t>
+      </w:r>
+    </w:p>
+    <w:p>
+      <w:pPr>
+        <w:rPr>
+          <w:rFonts w:ascii="Times New Roman" w:hAnsi="Times New Roman" w:cs="Times New Roman"/>
+        </w:rPr>
+      </w:pPr>
+      <w:r>
+        <w:rPr>
+          <w:rFonts w:ascii="Times New Roman" w:hAnsi="Times New Roman" w:cs="Times New Roman"/>
+        </w:rPr>
+        <w:t>argues: 8.55563763772524</w:t>
+      </w:r>
+    </w:p>
+    <w:p>
+      <w:pPr>
+        <w:rPr>
+          <w:rFonts w:ascii="Times New Roman" w:hAnsi="Times New Roman" w:cs="Times New Roman"/>
+        </w:rPr>
+      </w:pPr>
+      <w:r>
+        <w:rPr>
+          <w:rFonts w:ascii="Times New Roman" w:hAnsi="Times New Roman" w:cs="Times New Roman"/>
+        </w:rPr>
+        <w:lastRenderedPageBreak/>
+        <w:t>memoirs: 8.55563763772524</w:t>
+      </w:r>
+    </w:p>
+    <w:p>
+      <w:pPr>
+        <w:rPr>
+          <w:rFonts w:ascii="Times New Roman" w:hAnsi="Times New Roman" w:cs="Times New Roman"/>
+        </w:rPr>
+      </w:pPr>
+      <w:r>
+        <w:rPr>
+          <w:rFonts w:ascii="Times New Roman" w:hAnsi="Times New Roman" w:cs="Times New Roman"/>
+        </w:rPr>
+        <w:t>serving: 8.55563763772524</w:t>
+      </w:r>
+    </w:p>
+    <w:p>
+      <w:pPr>
+        <w:rPr>
+          <w:rFonts w:ascii="Times New Roman" w:hAnsi="Times New Roman" w:cs="Times New Roman"/>
+        </w:rPr>
+      </w:pPr>
+      <w:r>
+        <w:rPr>
+          <w:rFonts w:ascii="Times New Roman" w:hAnsi="Times New Roman" w:cs="Times New Roman"/>
+        </w:rPr>
+        <w:t>lighted: 8.55563763772524</w:t>
+      </w:r>
+    </w:p>
+    <w:p>
+      <w:pPr>
+        <w:rPr>
+          <w:rFonts w:ascii="Times New Roman" w:hAnsi="Times New Roman" w:cs="Times New Roman"/>
+        </w:rPr>
+      </w:pPr>
+      <w:r>
+        <w:rPr>
+          <w:rFonts w:ascii="Times New Roman" w:hAnsi="Times New Roman" w:cs="Times New Roman"/>
+        </w:rPr>
+        <w:t>pre: 8.55563763772524</w:t>
+      </w:r>
+    </w:p>
+    <w:p>
+      <w:pPr>
+        <w:rPr>
+          <w:rFonts w:ascii="Times New Roman" w:hAnsi="Times New Roman" w:cs="Times New Roman"/>
+        </w:rPr>
+      </w:pPr>
+      <w:r>
+        <w:rPr>
+          <w:rFonts w:ascii="Times New Roman" w:hAnsi="Times New Roman" w:cs="Times New Roman"/>
+        </w:rPr>
+        <w:t>fascinating: 8.55563763772524</w:t>
+      </w:r>
+    </w:p>
+    <w:p>
+      <w:pPr>
+        <w:rPr>
+          <w:rFonts w:ascii="Times New Roman" w:hAnsi="Times New Roman" w:cs="Times New Roman"/>
+        </w:rPr>
+      </w:pPr>
+      <w:r>
+        <w:rPr>
+          <w:rFonts w:ascii="Times New Roman" w:hAnsi="Times New Roman" w:cs="Times New Roman"/>
+        </w:rPr>
+        <w:t>incomparably: 8.55563763772524</w:t>
+      </w:r>
+    </w:p>
+    <w:p>
+      <w:pPr>
+        <w:rPr>
+          <w:rFonts w:ascii="Times New Roman" w:hAnsi="Times New Roman" w:cs="Times New Roman"/>
+        </w:rPr>
+      </w:pPr>
+      <w:r>
+        <w:rPr>
+          <w:rFonts w:ascii="Times New Roman" w:hAnsi="Times New Roman" w:cs="Times New Roman"/>
+        </w:rPr>
+        <w:t>conveyed: 8.55563763772524</w:t>
+      </w:r>
+    </w:p>
+    <w:p>
+      <w:pPr>
+        <w:rPr>
+          <w:rFonts w:ascii="Times New Roman" w:hAnsi="Times New Roman" w:cs="Times New Roman"/>
+        </w:rPr>
+      </w:pPr>
+      <w:r>
+        <w:rPr>
+          <w:rFonts w:ascii="Times New Roman" w:hAnsi="Times New Roman" w:cs="Times New Roman"/>
+        </w:rPr>
+        <w:t>immodest: 8.55563763772524</w:t>
+      </w:r>
+    </w:p>
+    <w:p>
+      <w:pPr>
+        <w:rPr>
+          <w:rFonts w:ascii="Times New Roman" w:hAnsi="Times New Roman" w:cs="Times New Roman"/>
+        </w:rPr>
+      </w:pPr>
+      <w:r>
+        <w:rPr>
+          <w:rFonts w:ascii="Times New Roman" w:hAnsi="Times New Roman" w:cs="Times New Roman"/>
+        </w:rPr>
+        <w:t>indelicate: 8.55563763772524</w:t>
+      </w:r>
+    </w:p>
+    <w:p>
+      <w:pPr>
+        <w:rPr>
+          <w:rFonts w:ascii="Times New Roman" w:hAnsi="Times New Roman" w:cs="Times New Roman"/>
+          <w:color w:val="FF0000"/>
+        </w:rPr>
+      </w:pPr>
+      <w:r>
+        <w:rPr>
+          <w:rFonts w:ascii="Times New Roman" w:hAnsi="Times New Roman" w:cs="Times New Roman"/>
+          <w:color w:val="FF0000"/>
+        </w:rPr>
+        <w:t>(</w:t>
+      </w:r>
+      <w:r>
+        <w:rPr>
+          <w:rFonts w:ascii="Times New Roman" w:hAnsi="Times New Roman" w:cs="Times New Roman"/>
+          <w:color w:val="FF0000"/>
+        </w:rPr>
+        <w:t>U</w:t>
+      </w:r>
+      <w:r>
+        <w:rPr>
+          <w:rFonts w:ascii="Times New Roman" w:hAnsi="Times New Roman" w:cs="Times New Roman"/>
+          <w:color w:val="FF0000"/>
+        </w:rPr>
+        <w:t xml:space="preserve">nlike the traditional understanding of women, women in the novel are not often associated with adjectives such as immodest and indelicate. In the entire novel, these two descriptions only occurred </w:t>
+      </w:r>
+      <w:r>
+        <w:rPr>
+          <w:rFonts w:ascii="Times New Roman" w:hAnsi="Times New Roman" w:cs="Times New Roman"/>
+          <w:color w:val="FF0000"/>
+        </w:rPr>
+        <w:t>once</w:t>
+      </w:r>
+      <w:r>
+        <w:rPr>
+          <w:rFonts w:ascii="Times New Roman" w:hAnsi="Times New Roman" w:cs="Times New Roman"/>
+          <w:color w:val="FF0000"/>
+        </w:rPr>
+        <w:t>, in very specific settings.</w:t>
+      </w:r>
+      <w:r>
+        <w:rPr>
+          <w:rFonts w:ascii="Times New Roman" w:hAnsi="Times New Roman" w:cs="Times New Roman"/>
+          <w:color w:val="FF0000"/>
+        </w:rPr>
+        <w:t>)</w:t>
+      </w:r>
+    </w:p>
+    <w:p>
+      <w:pPr>
+        <w:rPr>
+          <w:rFonts w:ascii="Times New Roman" w:hAnsi="Times New Roman" w:cs="Times New Roman"/>
+        </w:rPr>
+      </w:pPr>
+    </w:p>
+    <w:p>
+      <w:pPr>
+        <w:rPr>
+          <w:rFonts w:ascii="Times New Roman" w:hAnsi="Times New Roman" w:cs="Times New Roman"/>
+        </w:rPr>
+      </w:pPr>
+      <w:r>
+        <w:rPr>
+          <w:rFonts w:ascii="Times New Roman" w:hAnsi="Times New Roman" w:cs="Times New Roman"/>
+        </w:rPr>
+        <w:t xml:space="preserve">Type a word to get top 10 associated words (CTRL+C to quit): </w:t>
+      </w:r>
+      <w:r>
+        <w:rPr>
+          <w:rFonts w:ascii="Times New Roman" w:hAnsi="Times New Roman" w:cs="Times New Roman"/>
+          <w:b/>
+          <w:bCs/>
+          <w:color w:val="FF0000"/>
+        </w:rPr>
+        <w:t>women</w:t>
+      </w:r>
+    </w:p>
+    <w:p>
+      <w:pPr>
+        <w:rPr>
+          <w:rFonts w:ascii="Times New Roman" w:hAnsi="Times New Roman" w:cs="Times New Roman"/>
+        </w:rPr>
+      </w:pPr>
+    </w:p>
+    <w:p>
+      <w:pPr>
+        <w:rPr>
+          <w:rFonts w:ascii="Times New Roman" w:hAnsi="Times New Roman" w:cs="Times New Roman"/>
+        </w:rPr>
+      </w:pPr>
+      <w:r>
+        <w:rPr>
+          <w:rFonts w:ascii="Times New Roman" w:hAnsi="Times New Roman" w:cs="Times New Roman"/>
+        </w:rPr>
+        <w:t>### Top 10 associated words as measured by Log-likelihood score ###</w:t>
+      </w:r>
+    </w:p>
+    <w:p>
+      <w:pPr>
+        <w:rPr>
+          <w:rFonts w:ascii="Times New Roman" w:hAnsi="Times New Roman" w:cs="Times New Roman"/>
+        </w:rPr>
+      </w:pPr>
+      <w:r>
+        <w:rPr>
+          <w:rFonts w:ascii="Times New Roman" w:hAnsi="Times New Roman" w:cs="Times New Roman"/>
+        </w:rPr>
+        <w:t>pleasing: 3.821144554373697</w:t>
+      </w:r>
+    </w:p>
+    <w:p>
+      <w:pPr>
+        <w:rPr>
+          <w:rFonts w:ascii="Times New Roman" w:hAnsi="Times New Roman" w:cs="Times New Roman"/>
+        </w:rPr>
+      </w:pPr>
+      <w:r>
+        <w:rPr>
+          <w:rFonts w:ascii="Times New Roman" w:hAnsi="Times New Roman" w:cs="Times New Roman"/>
+        </w:rPr>
+        <w:t>pure: 3.006531762211936</w:t>
+      </w:r>
+    </w:p>
+    <w:p>
+      <w:pPr>
+        <w:rPr>
+          <w:rFonts w:ascii="Times New Roman" w:hAnsi="Times New Roman" w:cs="Times New Roman"/>
+        </w:rPr>
+      </w:pPr>
+      <w:r>
+        <w:rPr>
+          <w:rFonts w:ascii="Times New Roman" w:hAnsi="Times New Roman" w:cs="Times New Roman"/>
+        </w:rPr>
+        <w:t>eye: 2.0814911536092047</w:t>
+      </w:r>
+    </w:p>
+    <w:p>
+      <w:pPr>
+        <w:rPr>
+          <w:rFonts w:ascii="Times New Roman" w:hAnsi="Times New Roman" w:cs="Times New Roman"/>
+        </w:rPr>
+      </w:pPr>
+      <w:r>
+        <w:rPr>
+          <w:rFonts w:ascii="Times New Roman" w:hAnsi="Times New Roman" w:cs="Times New Roman"/>
+        </w:rPr>
+        <w:t>say: 1.9478460213448878</w:t>
+      </w:r>
+    </w:p>
+    <w:p>
+      <w:pPr>
+        <w:rPr>
+          <w:rFonts w:ascii="Times New Roman" w:hAnsi="Times New Roman" w:cs="Times New Roman"/>
+        </w:rPr>
+      </w:pPr>
+    </w:p>
+    <w:p>
+      <w:pPr>
+        <w:rPr>
+          <w:rFonts w:ascii="Times New Roman" w:hAnsi="Times New Roman" w:cs="Times New Roman"/>
+        </w:rPr>
+      </w:pPr>
+      <w:r>
+        <w:rPr>
+          <w:rFonts w:ascii="Times New Roman" w:hAnsi="Times New Roman" w:cs="Times New Roman"/>
+        </w:rPr>
+        <w:t>### Top 10 associated words as measured by Pointwise Mutual Information ###</w:t>
+      </w:r>
+    </w:p>
+    <w:p>
+      <w:pPr>
+        <w:rPr>
+          <w:rFonts w:ascii="Times New Roman" w:hAnsi="Times New Roman" w:cs="Times New Roman"/>
+        </w:rPr>
+      </w:pPr>
+      <w:r>
+        <w:rPr>
+          <w:rFonts w:ascii="Times New Roman" w:hAnsi="Times New Roman" w:cs="Times New Roman"/>
+        </w:rPr>
+        <w:t>pleasing: 12.233709542837879</w:t>
+      </w:r>
+    </w:p>
+    <w:p>
+      <w:pPr>
+        <w:rPr>
+          <w:rFonts w:ascii="Times New Roman" w:hAnsi="Times New Roman" w:cs="Times New Roman"/>
+        </w:rPr>
+      </w:pPr>
+      <w:r>
+        <w:rPr>
+          <w:rFonts w:ascii="Times New Roman" w:hAnsi="Times New Roman" w:cs="Times New Roman"/>
+        </w:rPr>
+        <w:t>pure: 9.911781447950517</w:t>
+      </w:r>
+    </w:p>
+    <w:p>
+      <w:pPr>
+        <w:rPr>
+          <w:rFonts w:ascii="Times New Roman" w:hAnsi="Times New Roman" w:cs="Times New Roman"/>
+        </w:rPr>
+      </w:pPr>
+      <w:r>
+        <w:rPr>
+          <w:rFonts w:ascii="Times New Roman" w:hAnsi="Times New Roman" w:cs="Times New Roman"/>
+        </w:rPr>
+        <w:t>eye: 7.242754682440885</w:t>
+      </w:r>
+    </w:p>
+    <w:p>
+      <w:pPr>
+        <w:rPr>
+          <w:rFonts w:ascii="Times New Roman" w:hAnsi="Times New Roman" w:cs="Times New Roman"/>
+        </w:rPr>
+      </w:pPr>
+      <w:r>
+        <w:rPr>
+          <w:rFonts w:ascii="Times New Roman" w:hAnsi="Times New Roman" w:cs="Times New Roman"/>
+        </w:rPr>
+        <w:t>say: 6.855197919584148</w:t>
+      </w:r>
+    </w:p>
+    <w:p>
+      <w:pPr>
+        <w:rPr>
+          <w:rFonts w:ascii="Times New Roman" w:hAnsi="Times New Roman" w:cs="Times New Roman"/>
+        </w:rPr>
+      </w:pPr>
+    </w:p>
+    <w:p>
+      <w:pPr>
+        <w:rPr>
+          <w:rFonts w:ascii="Times New Roman" w:hAnsi="Times New Roman" w:cs="Times New Roman"/>
+        </w:rPr>
+      </w:pPr>
+      <w:r>
+        <w:rPr>
+          <w:rFonts w:ascii="Times New Roman" w:hAnsi="Times New Roman" w:cs="Times New Roman"/>
+        </w:rPr>
+        <w:t xml:space="preserve">Type a word to get top 10 associated words (CTRL+C to quit): </w:t>
+      </w:r>
+      <w:r>
+        <w:rPr>
+          <w:rFonts w:ascii="Times New Roman" w:hAnsi="Times New Roman" w:cs="Times New Roman"/>
+          <w:b/>
+          <w:bCs/>
+          <w:color w:val="FF0000"/>
+        </w:rPr>
+        <w:t>lady</w:t>
+      </w:r>
+    </w:p>
+    <w:p>
+      <w:pPr>
+        <w:rPr>
+          <w:rFonts w:ascii="Times New Roman" w:hAnsi="Times New Roman" w:cs="Times New Roman"/>
+        </w:rPr>
+      </w:pPr>
+    </w:p>
+    <w:p>
+      <w:pPr>
+        <w:rPr>
+          <w:rFonts w:ascii="Times New Roman" w:hAnsi="Times New Roman" w:cs="Times New Roman"/>
+        </w:rPr>
+      </w:pPr>
+      <w:r>
+        <w:rPr>
+          <w:rFonts w:ascii="Times New Roman" w:hAnsi="Times New Roman" w:cs="Times New Roman"/>
+        </w:rPr>
+        <w:t>### Top 10 associated words as measured by Log-likelihood score ###</w:t>
+      </w:r>
+    </w:p>
+    <w:p>
+      <w:pPr>
+        <w:rPr>
+          <w:rFonts w:ascii="Times New Roman" w:hAnsi="Times New Roman" w:cs="Times New Roman"/>
+        </w:rPr>
+      </w:pPr>
+      <w:r>
+        <w:rPr>
+          <w:rFonts w:ascii="Times New Roman" w:hAnsi="Times New Roman" w:cs="Times New Roman"/>
+        </w:rPr>
+        <w:t>feng: 509.6832008295258</w:t>
+      </w:r>
+    </w:p>
+    <w:p>
+      <w:pPr>
+        <w:rPr>
+          <w:rFonts w:ascii="Times New Roman" w:hAnsi="Times New Roman" w:cs="Times New Roman"/>
+        </w:rPr>
+      </w:pPr>
+      <w:r>
+        <w:rPr>
+          <w:rFonts w:ascii="Times New Roman" w:hAnsi="Times New Roman" w:cs="Times New Roman"/>
+        </w:rPr>
+        <w:t>chia: 77.2489985601394</w:t>
+      </w:r>
+    </w:p>
+    <w:p>
+      <w:pPr>
+        <w:rPr>
+          <w:rFonts w:ascii="Times New Roman" w:hAnsi="Times New Roman" w:cs="Times New Roman"/>
+        </w:rPr>
+      </w:pPr>
+      <w:proofErr w:type="spellStart"/>
+      <w:r>
+        <w:rPr>
+          <w:rFonts w:ascii="Times New Roman" w:hAnsi="Times New Roman" w:cs="Times New Roman"/>
+        </w:rPr>
+        <w:t>secunda</w:t>
+      </w:r>
+      <w:proofErr w:type="spellEnd"/>
+      <w:r>
+        <w:rPr>
+          <w:rFonts w:ascii="Times New Roman" w:hAnsi="Times New Roman" w:cs="Times New Roman"/>
+        </w:rPr>
+        <w:t>: 13.580001074810454</w:t>
+      </w:r>
+    </w:p>
+    <w:p>
+      <w:pPr>
+        <w:rPr>
+          <w:rFonts w:ascii="Times New Roman" w:hAnsi="Times New Roman" w:cs="Times New Roman"/>
+        </w:rPr>
+      </w:pPr>
+      <w:r>
+        <w:rPr>
+          <w:rFonts w:ascii="Times New Roman" w:hAnsi="Times New Roman" w:cs="Times New Roman"/>
+        </w:rPr>
+        <w:t>wang: 11.883763596608024</w:t>
+      </w:r>
+    </w:p>
+    <w:p>
+      <w:pPr>
+        <w:rPr>
+          <w:rFonts w:ascii="Times New Roman" w:hAnsi="Times New Roman" w:cs="Times New Roman"/>
+        </w:rPr>
+      </w:pPr>
+      <w:r>
+        <w:rPr>
+          <w:rFonts w:ascii="Times New Roman" w:hAnsi="Times New Roman" w:cs="Times New Roman"/>
+        </w:rPr>
+        <w:t>madame: 10.377772468911601</w:t>
+      </w:r>
+    </w:p>
+    <w:p>
+      <w:pPr>
+        <w:rPr>
+          <w:rFonts w:ascii="Times New Roman" w:hAnsi="Times New Roman" w:cs="Times New Roman"/>
+        </w:rPr>
+      </w:pPr>
+      <w:r>
+        <w:rPr>
+          <w:rFonts w:ascii="Times New Roman" w:hAnsi="Times New Roman" w:cs="Times New Roman"/>
+        </w:rPr>
+        <w:t>apartment: 5.972435878156754</w:t>
+      </w:r>
+    </w:p>
+    <w:p>
+      <w:pPr>
+        <w:rPr>
+          <w:rFonts w:ascii="Times New Roman" w:hAnsi="Times New Roman" w:cs="Times New Roman"/>
+        </w:rPr>
+      </w:pPr>
+      <w:r>
+        <w:rPr>
+          <w:rFonts w:ascii="Times New Roman" w:hAnsi="Times New Roman" w:cs="Times New Roman"/>
+        </w:rPr>
+        <w:t>sent: 5.29143946839517</w:t>
+      </w:r>
+    </w:p>
+    <w:p>
+      <w:pPr>
+        <w:rPr>
+          <w:rFonts w:ascii="Times New Roman" w:hAnsi="Times New Roman" w:cs="Times New Roman"/>
+        </w:rPr>
+      </w:pPr>
+      <w:r>
+        <w:rPr>
+          <w:rFonts w:ascii="Times New Roman" w:hAnsi="Times New Roman" w:cs="Times New Roman"/>
+        </w:rPr>
+        <w:t>inquired: 4.440318253499711</w:t>
+      </w:r>
+    </w:p>
+    <w:p>
+      <w:pPr>
+        <w:rPr>
+          <w:rFonts w:ascii="Times New Roman" w:hAnsi="Times New Roman" w:cs="Times New Roman"/>
+        </w:rPr>
+      </w:pPr>
+      <w:r>
+        <w:rPr>
+          <w:rFonts w:ascii="Times New Roman" w:hAnsi="Times New Roman" w:cs="Times New Roman"/>
+        </w:rPr>
+        <w:t>laughed: 4.042221195997346</w:t>
+      </w:r>
+    </w:p>
+    <w:p>
+      <w:pPr>
+        <w:rPr>
+          <w:rFonts w:ascii="Times New Roman" w:hAnsi="Times New Roman" w:cs="Times New Roman"/>
+        </w:rPr>
+      </w:pPr>
+      <w:r>
+        <w:rPr>
+          <w:rFonts w:ascii="Times New Roman" w:hAnsi="Times New Roman" w:cs="Times New Roman"/>
+        </w:rPr>
+        <w:t>repast: 3.9573327339038817</w:t>
+      </w:r>
+    </w:p>
+    <w:p>
+      <w:pPr>
+        <w:rPr>
+          <w:rFonts w:ascii="Times New Roman" w:hAnsi="Times New Roman" w:cs="Times New Roman"/>
+        </w:rPr>
+      </w:pPr>
+    </w:p>
+    <w:p>
+      <w:pPr>
+        <w:rPr>
+          <w:rFonts w:ascii="Times New Roman" w:hAnsi="Times New Roman" w:cs="Times New Roman"/>
+        </w:rPr>
+      </w:pPr>
+      <w:r>
+        <w:rPr>
+          <w:rFonts w:ascii="Times New Roman" w:hAnsi="Times New Roman" w:cs="Times New Roman"/>
+        </w:rPr>
+        <w:t>### Top 10 associated words as measured by Pointwise Mutual Information ###</w:t>
+      </w:r>
+    </w:p>
+    <w:p>
+      <w:pPr>
+        <w:rPr>
+          <w:rFonts w:ascii="Times New Roman" w:hAnsi="Times New Roman" w:cs="Times New Roman"/>
+        </w:rPr>
+      </w:pPr>
+      <w:r>
+        <w:rPr>
+          <w:rFonts w:ascii="Times New Roman" w:hAnsi="Times New Roman" w:cs="Times New Roman"/>
+        </w:rPr>
+        <w:t>slackened: 4.888526095650214</w:t>
+      </w:r>
+    </w:p>
+    <w:p>
+      <w:pPr>
+        <w:rPr>
+          <w:rFonts w:ascii="Times New Roman" w:hAnsi="Times New Roman" w:cs="Times New Roman"/>
+        </w:rPr>
+      </w:pPr>
+      <w:r>
+        <w:rPr>
+          <w:rFonts w:ascii="Times New Roman" w:hAnsi="Times New Roman" w:cs="Times New Roman"/>
+        </w:rPr>
+        <w:t>tractable: 4.888526095650214</w:t>
+      </w:r>
+    </w:p>
+    <w:p>
+      <w:pPr>
+        <w:rPr>
+          <w:rFonts w:ascii="Times New Roman" w:hAnsi="Times New Roman" w:cs="Times New Roman"/>
+        </w:rPr>
+      </w:pPr>
+      <w:r>
+        <w:rPr>
+          <w:rFonts w:ascii="Times New Roman" w:hAnsi="Times New Roman" w:cs="Times New Roman"/>
+        </w:rPr>
+        <w:t>intercede: 4.888526095650214</w:t>
+      </w:r>
+    </w:p>
+    <w:p>
+      <w:pPr>
+        <w:rPr>
+          <w:rFonts w:ascii="Times New Roman" w:hAnsi="Times New Roman" w:cs="Times New Roman"/>
+        </w:rPr>
+      </w:pPr>
+      <w:r>
+        <w:rPr>
+          <w:rFonts w:ascii="Times New Roman" w:hAnsi="Times New Roman" w:cs="Times New Roman"/>
+        </w:rPr>
+        <w:t>perfection: 4.888526095650214</w:t>
+      </w:r>
+    </w:p>
+    <w:p>
+      <w:pPr>
+        <w:rPr>
+          <w:rFonts w:ascii="Times New Roman" w:hAnsi="Times New Roman" w:cs="Times New Roman"/>
+        </w:rPr>
+      </w:pPr>
+      <w:r>
+        <w:rPr>
+          <w:rFonts w:ascii="Times New Roman" w:hAnsi="Times New Roman" w:cs="Times New Roman"/>
+        </w:rPr>
+        <w:lastRenderedPageBreak/>
+        <w:t>plump: 4.888526095650214</w:t>
+      </w:r>
+    </w:p>
+    <w:p>
+      <w:pPr>
+        <w:rPr>
+          <w:rFonts w:ascii="Times New Roman" w:hAnsi="Times New Roman" w:cs="Times New Roman"/>
+        </w:rPr>
+      </w:pPr>
+      <w:r>
+        <w:rPr>
+          <w:rFonts w:ascii="Times New Roman" w:hAnsi="Times New Roman" w:cs="Times New Roman"/>
+        </w:rPr>
+        <w:t>associated: 4.888526095650214</w:t>
+      </w:r>
+    </w:p>
+    <w:p>
+      <w:pPr>
+        <w:rPr>
+          <w:rFonts w:ascii="Times New Roman" w:hAnsi="Times New Roman" w:cs="Times New Roman"/>
+        </w:rPr>
+      </w:pPr>
+      <w:r>
+        <w:rPr>
+          <w:rFonts w:ascii="Times New Roman" w:hAnsi="Times New Roman" w:cs="Times New Roman"/>
+        </w:rPr>
+        <w:t>spoilt: 4.888526095650214</w:t>
+      </w:r>
+    </w:p>
+    <w:p>
+      <w:pPr>
+        <w:rPr>
+          <w:rFonts w:ascii="Times New Roman" w:hAnsi="Times New Roman" w:cs="Times New Roman"/>
+        </w:rPr>
+      </w:pPr>
+      <w:r>
+        <w:rPr>
+          <w:rFonts w:ascii="Times New Roman" w:hAnsi="Times New Roman" w:cs="Times New Roman"/>
+        </w:rPr>
+        <w:t>scurry: 4.888526095650214</w:t>
+      </w:r>
+    </w:p>
+    <w:p>
+      <w:pPr>
+        <w:rPr>
+          <w:rFonts w:ascii="Times New Roman" w:hAnsi="Times New Roman" w:cs="Times New Roman"/>
+        </w:rPr>
+      </w:pPr>
+      <w:r>
+        <w:rPr>
+          <w:rFonts w:ascii="Times New Roman" w:hAnsi="Times New Roman" w:cs="Times New Roman"/>
+        </w:rPr>
+        <w:t>usually: 4.888526095650214</w:t>
+      </w:r>
+    </w:p>
+    <w:p>
+      <w:pPr>
+        <w:rPr>
+          <w:rFonts w:ascii="Times New Roman" w:hAnsi="Times New Roman" w:cs="Times New Roman"/>
+        </w:rPr>
+      </w:pPr>
+      <w:r>
+        <w:rPr>
+          <w:rFonts w:ascii="Times New Roman" w:hAnsi="Times New Roman" w:cs="Times New Roman"/>
+        </w:rPr>
+        <w:t>warned: 4.888526095650214</w:t>
+      </w:r>
+    </w:p>
+    <w:p>
+      <w:pPr>
+        <w:rPr>
+          <w:rFonts w:ascii="Times New Roman" w:hAnsi="Times New Roman" w:cs="Times New Roman"/>
+        </w:rPr>
+      </w:pPr>
+    </w:p>
+    <w:p>
+      <w:pPr>
+        <w:rPr>
+          <w:rFonts w:ascii="Times New Roman" w:hAnsi="Times New Roman" w:cs="Times New Roman"/>
+        </w:rPr>
+      </w:pPr>
+      <w:r>
+        <w:rPr>
+          <w:rFonts w:ascii="Times New Roman" w:hAnsi="Times New Roman" w:cs="Times New Roman"/>
+        </w:rPr>
+        <w:t xml:space="preserve">Type a word to get top 10 associated words (CTRL+C to quit): </w:t>
+      </w:r>
+      <w:r>
+        <w:rPr>
+          <w:rFonts w:ascii="Times New Roman" w:hAnsi="Times New Roman" w:cs="Times New Roman"/>
+          <w:b/>
+          <w:bCs/>
+          <w:color w:val="FF0000"/>
+        </w:rPr>
+        <w:t>family</w:t>
+      </w:r>
+    </w:p>
+    <w:p>
+      <w:pPr>
+        <w:rPr>
+          <w:rFonts w:ascii="Times New Roman" w:hAnsi="Times New Roman" w:cs="Times New Roman"/>
+        </w:rPr>
+      </w:pPr>
+    </w:p>
+    <w:p>
+      <w:pPr>
+        <w:rPr>
+          <w:rFonts w:ascii="Times New Roman" w:hAnsi="Times New Roman" w:cs="Times New Roman"/>
+        </w:rPr>
+      </w:pPr>
+      <w:r>
+        <w:rPr>
+          <w:rFonts w:ascii="Times New Roman" w:hAnsi="Times New Roman" w:cs="Times New Roman"/>
+        </w:rPr>
+        <w:t>### Top 10 associated words as measured by Log-likelihood score ###</w:t>
+      </w:r>
+    </w:p>
+    <w:p>
+      <w:pPr>
+        <w:rPr>
+          <w:rFonts w:ascii="Times New Roman" w:hAnsi="Times New Roman" w:cs="Times New Roman"/>
+        </w:rPr>
+      </w:pPr>
+      <w:r>
+        <w:rPr>
+          <w:rFonts w:ascii="Times New Roman" w:hAnsi="Times New Roman" w:cs="Times New Roman"/>
+        </w:rPr>
+        <w:t>estate: 10.462692612364803</w:t>
+      </w:r>
+    </w:p>
+    <w:p>
+      <w:pPr>
+        <w:rPr>
+          <w:rFonts w:ascii="Times New Roman" w:hAnsi="Times New Roman" w:cs="Times New Roman"/>
+        </w:rPr>
+      </w:pPr>
+      <w:r>
+        <w:rPr>
+          <w:rFonts w:ascii="Times New Roman" w:hAnsi="Times New Roman" w:cs="Times New Roman"/>
+        </w:rPr>
+        <w:t>school: 9.667720991804188</w:t>
+      </w:r>
+    </w:p>
+    <w:p>
+      <w:pPr>
+        <w:rPr>
+          <w:rFonts w:ascii="Times New Roman" w:hAnsi="Times New Roman" w:cs="Times New Roman"/>
+        </w:rPr>
+      </w:pPr>
+      <w:r>
+        <w:rPr>
+          <w:rFonts w:ascii="Times New Roman" w:hAnsi="Times New Roman" w:cs="Times New Roman"/>
+        </w:rPr>
+        <w:t>companion: 8.56638801441462</w:t>
+      </w:r>
+    </w:p>
+    <w:p>
+      <w:pPr>
+        <w:rPr>
+          <w:rFonts w:ascii="Times New Roman" w:hAnsi="Times New Roman" w:cs="Times New Roman"/>
+        </w:rPr>
+      </w:pPr>
+      <w:r>
+        <w:rPr>
+          <w:rFonts w:ascii="Times New Roman" w:hAnsi="Times New Roman" w:cs="Times New Roman"/>
+        </w:rPr>
+        <w:t>official: 6.5331293893272075</w:t>
+      </w:r>
+    </w:p>
+    <w:p>
+      <w:pPr>
+        <w:rPr>
+          <w:rFonts w:ascii="Times New Roman" w:hAnsi="Times New Roman" w:cs="Times New Roman"/>
+        </w:rPr>
+      </w:pPr>
+      <w:r>
+        <w:rPr>
+          <w:rFonts w:ascii="Times New Roman" w:hAnsi="Times New Roman" w:cs="Times New Roman"/>
+        </w:rPr>
+        <w:t>generation: 5.067095490168622</w:t>
+      </w:r>
+    </w:p>
+    <w:p>
+      <w:pPr>
+        <w:rPr>
+          <w:rFonts w:ascii="Times New Roman" w:hAnsi="Times New Roman" w:cs="Times New Roman"/>
+        </w:rPr>
+      </w:pPr>
+      <w:r>
+        <w:rPr>
+          <w:rFonts w:ascii="Times New Roman" w:hAnsi="Times New Roman" w:cs="Times New Roman"/>
+        </w:rPr>
+        <w:t>connection: 5.014244723568944</w:t>
+      </w:r>
+    </w:p>
+    <w:p>
+      <w:pPr>
+        <w:rPr>
+          <w:rFonts w:ascii="Times New Roman" w:hAnsi="Times New Roman" w:cs="Times New Roman"/>
+        </w:rPr>
+      </w:pPr>
+      <w:r>
+        <w:rPr>
+          <w:rFonts w:ascii="Times New Roman" w:hAnsi="Times New Roman" w:cs="Times New Roman"/>
+        </w:rPr>
+        <w:t>banquet: 4.967787639192766</w:t>
+      </w:r>
+    </w:p>
+    <w:p>
+      <w:pPr>
+        <w:rPr>
+          <w:rFonts w:ascii="Times New Roman" w:hAnsi="Times New Roman" w:cs="Times New Roman"/>
+        </w:rPr>
+      </w:pPr>
+      <w:r>
+        <w:rPr>
+          <w:rFonts w:ascii="Times New Roman" w:hAnsi="Times New Roman" w:cs="Times New Roman"/>
+        </w:rPr>
+        <w:t>tie: 3.91861003570778</w:t>
+      </w:r>
+    </w:p>
+    <w:p>
+      <w:pPr>
+        <w:rPr>
+          <w:rFonts w:ascii="Times New Roman" w:hAnsi="Times New Roman" w:cs="Times New Roman"/>
+        </w:rPr>
+      </w:pPr>
+      <w:proofErr w:type="spellStart"/>
+      <w:r>
+        <w:rPr>
+          <w:rFonts w:ascii="Times New Roman" w:hAnsi="Times New Roman" w:cs="Times New Roman"/>
+        </w:rPr>
+        <w:t>connexion</w:t>
+      </w:r>
+      <w:proofErr w:type="spellEnd"/>
+      <w:r>
+        <w:rPr>
+          <w:rFonts w:ascii="Times New Roman" w:hAnsi="Times New Roman" w:cs="Times New Roman"/>
+        </w:rPr>
+        <w:t>: 3.6631341471839596</w:t>
+      </w:r>
+    </w:p>
+    <w:p>
+      <w:pPr>
+        <w:rPr>
+          <w:rFonts w:ascii="Times New Roman" w:hAnsi="Times New Roman" w:cs="Times New Roman"/>
+        </w:rPr>
+      </w:pPr>
+      <w:r>
+        <w:rPr>
+          <w:rFonts w:ascii="Times New Roman" w:hAnsi="Times New Roman" w:cs="Times New Roman"/>
+        </w:rPr>
+        <w:t>circle: 3.6631341471839596</w:t>
+      </w:r>
+    </w:p>
+    <w:p>
+      <w:pPr>
+        <w:rPr>
+          <w:rFonts w:ascii="Times New Roman" w:hAnsi="Times New Roman" w:cs="Times New Roman"/>
+        </w:rPr>
+      </w:pPr>
+    </w:p>
+    <w:p>
+      <w:pPr>
+        <w:rPr>
+          <w:rFonts w:ascii="Times New Roman" w:hAnsi="Times New Roman" w:cs="Times New Roman"/>
+        </w:rPr>
+      </w:pPr>
+      <w:r>
+        <w:rPr>
+          <w:rFonts w:ascii="Times New Roman" w:hAnsi="Times New Roman" w:cs="Times New Roman"/>
+        </w:rPr>
+        <w:t>### Top 10 associated words as measured by Pointwise Mutual Information ###</w:t>
+      </w:r>
+    </w:p>
+    <w:p>
+      <w:pPr>
+        <w:rPr>
+          <w:rFonts w:ascii="Times New Roman" w:hAnsi="Times New Roman" w:cs="Times New Roman"/>
+        </w:rPr>
+      </w:pPr>
+      <w:r>
+        <w:rPr>
+          <w:rFonts w:ascii="Times New Roman" w:hAnsi="Times New Roman" w:cs="Times New Roman"/>
+        </w:rPr>
+        <w:t>cultured: 6.5167186484329385</w:t>
+      </w:r>
+    </w:p>
+    <w:p>
+      <w:pPr>
+        <w:rPr>
+          <w:rFonts w:ascii="Times New Roman" w:hAnsi="Times New Roman" w:cs="Times New Roman"/>
+        </w:rPr>
+      </w:pPr>
+      <w:r>
+        <w:rPr>
+          <w:rFonts w:ascii="Times New Roman" w:hAnsi="Times New Roman" w:cs="Times New Roman"/>
+        </w:rPr>
+        <w:t>actual: 6.5167186484329385</w:t>
+      </w:r>
+    </w:p>
+    <w:p>
+      <w:pPr>
+        <w:rPr>
+          <w:rFonts w:ascii="Times New Roman" w:hAnsi="Times New Roman" w:cs="Times New Roman"/>
+        </w:rPr>
+      </w:pPr>
+      <w:r>
+        <w:rPr>
+          <w:rFonts w:ascii="Times New Roman" w:hAnsi="Times New Roman" w:cs="Times New Roman"/>
+        </w:rPr>
+        <w:t>sustain: 6.5167186484329385</w:t>
+      </w:r>
+    </w:p>
+    <w:p>
+      <w:pPr>
+        <w:rPr>
+          <w:rFonts w:ascii="Times New Roman" w:hAnsi="Times New Roman" w:cs="Times New Roman"/>
+        </w:rPr>
+      </w:pPr>
+      <w:r>
+        <w:rPr>
+          <w:rFonts w:ascii="Times New Roman" w:hAnsi="Times New Roman" w:cs="Times New Roman"/>
+        </w:rPr>
+        <w:t>chattel: 6.5167186484329385</w:t>
+      </w:r>
+    </w:p>
+    <w:p>
+      <w:pPr>
+        <w:rPr>
+          <w:rFonts w:ascii="Times New Roman" w:hAnsi="Times New Roman" w:cs="Times New Roman"/>
+        </w:rPr>
+      </w:pPr>
+      <w:r>
+        <w:rPr>
+          <w:rFonts w:ascii="Times New Roman" w:hAnsi="Times New Roman" w:cs="Times New Roman"/>
+        </w:rPr>
+        <w:t>uninterrupted: 6.5167186484329385</w:t>
+      </w:r>
+    </w:p>
+    <w:p>
+      <w:pPr>
+        <w:rPr>
+          <w:rFonts w:ascii="Times New Roman" w:hAnsi="Times New Roman" w:cs="Times New Roman"/>
+        </w:rPr>
+      </w:pPr>
+      <w:r>
+        <w:rPr>
+          <w:rFonts w:ascii="Times New Roman" w:hAnsi="Times New Roman" w:cs="Times New Roman"/>
+        </w:rPr>
+        <w:t>reckoning: 6.5167186484329385</w:t>
+      </w:r>
+    </w:p>
+    <w:p>
+      <w:pPr>
+        <w:rPr>
+          <w:rFonts w:ascii="Times New Roman" w:hAnsi="Times New Roman" w:cs="Times New Roman"/>
+        </w:rPr>
+      </w:pPr>
+      <w:r>
+        <w:rPr>
+          <w:rFonts w:ascii="Times New Roman" w:hAnsi="Times New Roman" w:cs="Times New Roman"/>
+        </w:rPr>
+        <w:t>flourishing: 6.5167186484329385</w:t>
+      </w:r>
+    </w:p>
+    <w:p>
+      <w:pPr>
+        <w:rPr>
+          <w:rFonts w:ascii="Times New Roman" w:hAnsi="Times New Roman" w:cs="Times New Roman"/>
+        </w:rPr>
+      </w:pPr>
+      <w:r>
+        <w:rPr>
+          <w:rFonts w:ascii="Times New Roman" w:hAnsi="Times New Roman" w:cs="Times New Roman"/>
+        </w:rPr>
+        <w:t>salacious: 6.5167186484329385</w:t>
+      </w:r>
+    </w:p>
+    <w:p>
+      <w:pPr>
+        <w:rPr>
+          <w:rFonts w:ascii="Times New Roman" w:hAnsi="Times New Roman" w:cs="Times New Roman"/>
+        </w:rPr>
+      </w:pPr>
+      <w:r>
+        <w:rPr>
+          <w:rFonts w:ascii="Times New Roman" w:hAnsi="Times New Roman" w:cs="Times New Roman"/>
+        </w:rPr>
+        <w:t>perfection: 6.5167186484329385</w:t>
+      </w:r>
+    </w:p>
+    <w:p>
+      <w:pPr>
+        <w:rPr>
+          <w:rFonts w:ascii="Times New Roman" w:hAnsi="Times New Roman" w:cs="Times New Roman"/>
+        </w:rPr>
+      </w:pPr>
+      <w:r>
+        <w:rPr>
+          <w:rFonts w:ascii="Times New Roman" w:hAnsi="Times New Roman" w:cs="Times New Roman"/>
+        </w:rPr>
+        <w:t>disgrace: 6.5167186484329385</w:t>
+      </w:r>
+    </w:p>
+    <w:p>
+      <w:pPr>
+        <w:rPr>
+          <w:rFonts w:ascii="Times New Roman" w:hAnsi="Times New Roman" w:cs="Times New Roman"/>
+        </w:rPr>
+      </w:pPr>
+    </w:p>
+    <w:p>
+      <w:pPr>
         <w:jc w:val="both"/>
         <w:rPr>
           <w:rFonts w:ascii="Times New Roman" w:hAnsi="Times New Roman" w:cs="Times New Roman"/>
@@ -4840,7 +7178,7 @@
         </w:rPr>
         <w:t xml:space="preserve"> </w:t>
       </w:r>
-      <w:hyperlink r:id="rId48" w:anchor="zh_core_web_trf" w:history="1">
+      <w:hyperlink r:id="rId49" w:anchor="zh_core_web_trf" w:history="1">
         <w:proofErr w:type="spellStart"/>
         <w:r>
           <w:rPr>

</xml_diff>

<commit_message>
added word2vec, but take too long to run
</commit_message>
<xml_diff>
--- a/final_project/DRC Textual Analysis Output.docx
+++ b/final_project/DRC Textual Analysis Output.docx
@@ -4844,6 +4844,7 @@
           <w:rFonts w:ascii="Times New Roman" w:hAnsi="Times New Roman" w:cs="Times New Roman"/>
           <w:b/>
           <w:bCs/>
+          <w:noProof/>
         </w:rPr>
         <w:drawing>
           <wp:inline distT="0" distB="0" distL="0" distR="0" wp14:anchorId="7303AB48" wp14:editId="6ECEE41C">
@@ -5881,7 +5882,7 @@
     <w:p>
       <w:pPr>
         <w:rPr>
-          <w:rFonts w:ascii="Times New Roman" w:hAnsi="Times New Roman" w:cs="Times New Roman" w:hint="eastAsia"/>
+          <w:rFonts w:ascii="Times New Roman" w:hAnsi="Times New Roman" w:cs="Times New Roman"/>
         </w:rPr>
       </w:pPr>
       <w:proofErr w:type="spellStart"/>
@@ -5974,35 +5975,21 @@
           <w:rFonts w:ascii="Times New Roman" w:hAnsi="Times New Roman" w:cs="Times New Roman"/>
           <w:color w:val="FF0000"/>
         </w:rPr>
-        <w:t>(</w:t>
+        <w:t>(a woman in charge of domestic and medical arrangements at a</w:t>
       </w:r>
       <w:r>
         <w:rPr>
           <w:rFonts w:ascii="Times New Roman" w:hAnsi="Times New Roman" w:cs="Times New Roman"/>
           <w:color w:val="FF0000"/>
         </w:rPr>
-        <w:t>a woman in charge of domestic and medical arrangements at a</w:t>
+        <w:t xml:space="preserve"> </w:t>
       </w:r>
       <w:r>
         <w:rPr>
           <w:rFonts w:ascii="Times New Roman" w:hAnsi="Times New Roman" w:cs="Times New Roman"/>
           <w:color w:val="FF0000"/>
         </w:rPr>
-        <w:t xml:space="preserve"> </w:t>
-      </w:r>
-      <w:r>
-        <w:rPr>
-          <w:rFonts w:ascii="Times New Roman" w:hAnsi="Times New Roman" w:cs="Times New Roman"/>
-          <w:color w:val="FF0000"/>
-        </w:rPr>
-        <w:t>boarding school or other establishment</w:t>
-      </w:r>
-      <w:r>
-        <w:rPr>
-          <w:rFonts w:ascii="Times New Roman" w:hAnsi="Times New Roman" w:cs="Times New Roman"/>
-          <w:color w:val="FF0000"/>
-        </w:rPr>
-        <w:t>)</w:t>
+        <w:t>boarding school or other establishment)</w:t>
       </w:r>
     </w:p>
     <w:p>
@@ -7144,6 +7131,217 @@
         </w:rPr>
         <w:t>disgrace: 6.5167186484329385</w:t>
       </w:r>
+    </w:p>
+    <w:p>
+      <w:pPr>
+        <w:rPr>
+          <w:rFonts w:ascii="Times New Roman" w:hAnsi="Times New Roman" w:cs="Times New Roman"/>
+        </w:rPr>
+      </w:pPr>
+    </w:p>
+    <w:p>
+      <w:pPr>
+        <w:rPr>
+          <w:rFonts w:ascii="Times New Roman" w:hAnsi="Times New Roman" w:cs="Times New Roman"/>
+          <w:b/>
+          <w:bCs/>
+        </w:rPr>
+      </w:pPr>
+      <w:r>
+        <w:rPr>
+          <w:rFonts w:ascii="Times New Roman" w:hAnsi="Times New Roman" w:cs="Times New Roman"/>
+          <w:b/>
+          <w:bCs/>
+        </w:rPr>
+        <w:t xml:space="preserve">Word Embedding &amp; </w:t>
+      </w:r>
+      <w:r>
+        <w:rPr>
+          <w:rFonts w:ascii="Times New Roman" w:hAnsi="Times New Roman" w:cs="Times New Roman"/>
+          <w:b/>
+          <w:bCs/>
+        </w:rPr>
+        <w:t>W</w:t>
+      </w:r>
+      <w:r>
+        <w:rPr>
+          <w:rFonts w:ascii="Times New Roman" w:hAnsi="Times New Roman" w:cs="Times New Roman"/>
+          <w:b/>
+          <w:bCs/>
+        </w:rPr>
+        <w:t>ord2</w:t>
+      </w:r>
+      <w:r>
+        <w:rPr>
+          <w:rFonts w:ascii="Times New Roman" w:hAnsi="Times New Roman" w:cs="Times New Roman"/>
+          <w:b/>
+          <w:bCs/>
+        </w:rPr>
+        <w:t>V</w:t>
+      </w:r>
+      <w:r>
+        <w:rPr>
+          <w:rFonts w:ascii="Times New Roman" w:hAnsi="Times New Roman" w:cs="Times New Roman"/>
+          <w:b/>
+          <w:bCs/>
+        </w:rPr>
+        <w:t>ec</w:t>
+      </w:r>
+    </w:p>
+    <w:p>
+      <w:pPr>
+        <w:rPr>
+          <w:rFonts w:ascii="Times New Roman" w:hAnsi="Times New Roman" w:cs="Times New Roman"/>
+        </w:rPr>
+      </w:pPr>
+      <w:r>
+        <w:rPr>
+          <w:rFonts w:ascii="Times New Roman" w:hAnsi="Times New Roman" w:cs="Times New Roman"/>
+          <w:u w:val="single"/>
+        </w:rPr>
+        <w:t>Word Embedding</w:t>
+      </w:r>
+      <w:r>
+        <w:rPr>
+          <w:rFonts w:ascii="Times New Roman" w:hAnsi="Times New Roman" w:cs="Times New Roman"/>
+        </w:rPr>
+        <w:t xml:space="preserve">: </w:t>
+      </w:r>
+      <w:r>
+        <w:rPr>
+          <w:rFonts w:ascii="Times New Roman" w:hAnsi="Times New Roman" w:cs="Times New Roman"/>
+        </w:rPr>
+        <w:t>Collective term for models that learned to map a set of </w:t>
+      </w:r>
+      <w:r>
+        <w:rPr>
+          <w:rFonts w:ascii="Times New Roman" w:hAnsi="Times New Roman" w:cs="Times New Roman"/>
+          <w:b/>
+          <w:bCs/>
+        </w:rPr>
+        <w:t>words</w:t>
+      </w:r>
+      <w:r>
+        <w:rPr>
+          <w:rFonts w:ascii="Times New Roman" w:hAnsi="Times New Roman" w:cs="Times New Roman"/>
+        </w:rPr>
+        <w:t> or phrases in a vocabulary to </w:t>
+      </w:r>
+      <w:r>
+        <w:rPr>
+          <w:rFonts w:ascii="Times New Roman" w:hAnsi="Times New Roman" w:cs="Times New Roman"/>
+          <w:b/>
+          <w:bCs/>
+        </w:rPr>
+        <w:t>vectors</w:t>
+      </w:r>
+      <w:r>
+        <w:rPr>
+          <w:rFonts w:ascii="Times New Roman" w:hAnsi="Times New Roman" w:cs="Times New Roman"/>
+        </w:rPr>
+        <w:t> of numerical values</w:t>
+      </w:r>
+    </w:p>
+    <w:p>
+      <w:pPr>
+        <w:rPr>
+          <w:rFonts w:ascii="Times New Roman" w:hAnsi="Times New Roman" w:cs="Times New Roman"/>
+        </w:rPr>
+      </w:pPr>
+      <w:r>
+        <w:rPr>
+          <w:rFonts w:ascii="Times New Roman" w:hAnsi="Times New Roman" w:cs="Times New Roman"/>
+          <w:u w:val="single"/>
+        </w:rPr>
+        <w:t>W</w:t>
+      </w:r>
+      <w:r>
+        <w:rPr>
+          <w:rFonts w:ascii="Times New Roman" w:hAnsi="Times New Roman" w:cs="Times New Roman"/>
+          <w:u w:val="single"/>
+        </w:rPr>
+        <w:t>ord2</w:t>
+      </w:r>
+      <w:r>
+        <w:rPr>
+          <w:rFonts w:ascii="Times New Roman" w:hAnsi="Times New Roman" w:cs="Times New Roman"/>
+          <w:u w:val="single"/>
+        </w:rPr>
+        <w:t>V</w:t>
+      </w:r>
+      <w:r>
+        <w:rPr>
+          <w:rFonts w:ascii="Times New Roman" w:hAnsi="Times New Roman" w:cs="Times New Roman"/>
+          <w:u w:val="single"/>
+        </w:rPr>
+        <w:t>ec</w:t>
+      </w:r>
+      <w:r>
+        <w:rPr>
+          <w:rFonts w:ascii="Times New Roman" w:hAnsi="Times New Roman" w:cs="Times New Roman"/>
+        </w:rPr>
+        <w:t xml:space="preserve">: </w:t>
+      </w:r>
+      <w:r>
+        <w:rPr>
+          <w:rFonts w:ascii="Times New Roman" w:hAnsi="Times New Roman" w:cs="Times New Roman"/>
+        </w:rPr>
+        <w:t xml:space="preserve">group the vectors of similar words together in </w:t>
+      </w:r>
+      <w:proofErr w:type="spellStart"/>
+      <w:r>
+        <w:rPr>
+          <w:rFonts w:ascii="Times New Roman" w:hAnsi="Times New Roman" w:cs="Times New Roman"/>
+        </w:rPr>
+        <w:t>vectorspace</w:t>
+      </w:r>
+      <w:proofErr w:type="spellEnd"/>
+      <w:r>
+        <w:rPr>
+          <w:rFonts w:ascii="Times New Roman" w:hAnsi="Times New Roman" w:cs="Times New Roman"/>
+        </w:rPr>
+        <w:t>. That is, it detects similarities mathematically</w:t>
+      </w:r>
+      <w:r>
+        <w:rPr>
+          <w:rFonts w:ascii="Times New Roman" w:hAnsi="Times New Roman" w:cs="Times New Roman"/>
+        </w:rPr>
+        <w:t xml:space="preserve">. </w:t>
+      </w:r>
+      <w:r>
+        <w:rPr>
+          <w:rFonts w:ascii="Times New Roman" w:hAnsi="Times New Roman" w:cs="Times New Roman"/>
+        </w:rPr>
+        <w:t xml:space="preserve">Word2Vec is not a singular algorithm, rather, it is a family of model architectures and optimizations that can be used to learn </w:t>
+      </w:r>
+      <w:r>
+        <w:rPr>
+          <w:rFonts w:ascii="Times New Roman" w:hAnsi="Times New Roman" w:cs="Times New Roman"/>
+          <w:b/>
+          <w:bCs/>
+        </w:rPr>
+        <w:t>word embeddings</w:t>
+      </w:r>
+      <w:r>
+        <w:rPr>
+          <w:rFonts w:ascii="Times New Roman" w:hAnsi="Times New Roman" w:cs="Times New Roman"/>
+        </w:rPr>
+        <w:t xml:space="preserve"> from large datasets.</w:t>
+      </w:r>
+    </w:p>
+    <w:p>
+      <w:pPr>
+        <w:rPr>
+          <w:rFonts w:ascii="Times New Roman" w:eastAsia="Times New Roman" w:hAnsi="Times New Roman" w:cs="Times New Roman"/>
+        </w:rPr>
+      </w:pPr>
+    </w:p>
+    <w:p>
+      <w:pPr>
+        <w:rPr>
+          <w:rFonts w:ascii="Times New Roman" w:hAnsi="Times New Roman" w:cs="Times New Roman"/>
+        </w:rPr>
+      </w:pPr>
     </w:p>
     <w:p>
       <w:pPr>

</xml_diff>